<commit_message>
Added strangers and moved most enemies to 'Maybe'
</commit_message>
<xml_diff>
--- a/Game Design/GDD.docx
+++ b/Game Design/GDD.docx
@@ -118,7 +118,7 @@
           <w:sz w:val="24"/>
           <w:szCs w:val="24"/>
         </w:rPr>
-        <w:t>“Before Dark” is a 3D third-person action-based puzzle platformer game which follows an imaginative young kid through an afternoon at the local neighborhood park. Pablo, the hero of our game, has one simple goal: get back home before the sun goes down with all his groceries. The experience of “Before Dark” revolves around the horizon that exists between Pablo’s active imagination and the real world. Help Pablo find remarkable weapons, defeat his foes, recover the milk, and return safely home before the sun sets and the neighborhood streetlights come on. “Before Dark” will run on PC both browser-based through itch.io, and locally by downloading the game from our GitHub.</w:t>
+        <w:t>“Before Dark” is a 3D third-person action-based platformer game which follows an imaginative young kid through an afternoon at the local neighborhood park. Pablo, the hero of our game, has one simple goal: get back home before the sun goes down with all his groceries. The experience of “Before Dark” revolves around the horizon that exists between Pablo’s active imagination and the real world. Help Pablo find remarkable weapons, defeat his foes, recover the milk, and return safely home before the sun sets and the neighborhood streetlights come on. “Before Dark” will run on PC both browser-based through itch.io, and locally by downloading the game from our GitHub.</w:t>
       </w:r>
     </w:p>
     <w:p>
@@ -182,1872 +182,2107 @@
           <w:sz w:val="24"/>
           <w:szCs w:val="24"/>
         </w:rPr>
-        <w:t xml:space="preserve">Mike Gee is the group’s leader. He manages the project’s progress and quality while supporting the </w:t>
+        <w:t>Mike Gee is the group’s leader. He manages the project’s progress and quality while supporting the programmers.</w:t>
+      </w:r>
+    </w:p>
+    <w:p>
+      <w:pPr>
+        <w:numPr>
+          <w:ilvl w:val="0"/>
+          <w:numId w:val="17"/>
+        </w:numPr>
+        <w:spacing w:after="0" w:line="240" w:lineRule="auto"/>
+        <w:textAlignment w:val="baseline"/>
+        <w:rPr>
+          <w:rFonts w:ascii="Times New Roman" w:eastAsia="Times New Roman" w:hAnsi="Times New Roman" w:cs="Times New Roman"/>
+          <w:color w:val="000000"/>
+          <w:sz w:val="24"/>
+          <w:szCs w:val="24"/>
+        </w:rPr>
+      </w:pPr>
+      <w:r>
+        <w:rPr>
+          <w:rFonts w:ascii="Times New Roman" w:eastAsia="Times New Roman" w:hAnsi="Times New Roman" w:cs="Times New Roman"/>
+          <w:color w:val="000000"/>
+          <w:sz w:val="24"/>
+          <w:szCs w:val="24"/>
+        </w:rPr>
+        <w:t>Angel Martinez is the lead artist and designer of character art as well as SFX, music, and voice.</w:t>
+      </w:r>
+    </w:p>
+    <w:p>
+      <w:pPr>
+        <w:numPr>
+          <w:ilvl w:val="0"/>
+          <w:numId w:val="17"/>
+        </w:numPr>
+        <w:spacing w:after="0" w:line="240" w:lineRule="auto"/>
+        <w:textAlignment w:val="baseline"/>
+        <w:rPr>
+          <w:rFonts w:ascii="Times New Roman" w:eastAsia="Times New Roman" w:hAnsi="Times New Roman" w:cs="Times New Roman"/>
+          <w:color w:val="000000"/>
+          <w:sz w:val="24"/>
+          <w:szCs w:val="24"/>
+        </w:rPr>
+      </w:pPr>
+      <w:r>
+        <w:rPr>
+          <w:rFonts w:ascii="Times New Roman" w:eastAsia="Times New Roman" w:hAnsi="Times New Roman" w:cs="Times New Roman"/>
+          <w:color w:val="000000"/>
+          <w:sz w:val="24"/>
+          <w:szCs w:val="24"/>
+        </w:rPr>
+        <w:t>Bram Metz is the lead artist and designer of game environment and art style direction.</w:t>
+      </w:r>
+    </w:p>
+    <w:p>
+      <w:pPr>
+        <w:numPr>
+          <w:ilvl w:val="0"/>
+          <w:numId w:val="17"/>
+        </w:numPr>
+        <w:spacing w:after="0" w:line="240" w:lineRule="auto"/>
+        <w:textAlignment w:val="baseline"/>
+        <w:rPr>
+          <w:rFonts w:ascii="Times New Roman" w:eastAsia="Times New Roman" w:hAnsi="Times New Roman" w:cs="Times New Roman"/>
+          <w:color w:val="000000"/>
+          <w:sz w:val="24"/>
+          <w:szCs w:val="24"/>
+        </w:rPr>
+      </w:pPr>
+      <w:r>
+        <w:rPr>
+          <w:rFonts w:ascii="Times New Roman" w:eastAsia="Times New Roman" w:hAnsi="Times New Roman" w:cs="Times New Roman"/>
+          <w:color w:val="000000"/>
+          <w:sz w:val="24"/>
+          <w:szCs w:val="24"/>
+        </w:rPr>
+        <w:t>Jordan Mese is a programmer specializing in design of mechanics.</w:t>
+      </w:r>
+    </w:p>
+    <w:p>
+      <w:pPr>
+        <w:numPr>
+          <w:ilvl w:val="0"/>
+          <w:numId w:val="17"/>
+        </w:numPr>
+        <w:spacing w:after="0" w:line="240" w:lineRule="auto"/>
+        <w:textAlignment w:val="baseline"/>
+        <w:rPr>
+          <w:rFonts w:ascii="Times New Roman" w:eastAsia="Times New Roman" w:hAnsi="Times New Roman" w:cs="Times New Roman"/>
+          <w:color w:val="000000"/>
+          <w:sz w:val="24"/>
+          <w:szCs w:val="24"/>
+        </w:rPr>
+      </w:pPr>
+      <w:r>
+        <w:rPr>
+          <w:rFonts w:ascii="Times New Roman" w:eastAsia="Times New Roman" w:hAnsi="Times New Roman" w:cs="Times New Roman"/>
+          <w:color w:val="000000"/>
+          <w:sz w:val="24"/>
+          <w:szCs w:val="24"/>
+        </w:rPr>
+        <w:t>Courtland Crouchet is a programmer specializing in website design.</w:t>
+      </w:r>
+    </w:p>
+    <w:p>
+      <w:pPr>
+        <w:numPr>
+          <w:ilvl w:val="0"/>
+          <w:numId w:val="17"/>
+        </w:numPr>
+        <w:spacing w:after="0" w:line="240" w:lineRule="auto"/>
+        <w:textAlignment w:val="baseline"/>
+        <w:rPr>
+          <w:rFonts w:ascii="Times New Roman" w:eastAsia="Times New Roman" w:hAnsi="Times New Roman" w:cs="Times New Roman"/>
+          <w:color w:val="000000"/>
+          <w:sz w:val="24"/>
+          <w:szCs w:val="24"/>
+        </w:rPr>
+      </w:pPr>
+      <w:r>
+        <w:rPr>
+          <w:rFonts w:ascii="Times New Roman" w:eastAsia="Times New Roman" w:hAnsi="Times New Roman" w:cs="Times New Roman"/>
+          <w:color w:val="000000"/>
+          <w:sz w:val="24"/>
+          <w:szCs w:val="24"/>
+        </w:rPr>
+        <w:t>Leopold Frilot is a programmer focusing on documentation.</w:t>
+      </w:r>
+    </w:p>
+    <w:p>
+      <w:pPr>
+        <w:spacing w:after="0" w:line="240" w:lineRule="auto"/>
+        <w:rPr>
+          <w:rFonts w:ascii="Times New Roman" w:eastAsia="Times New Roman" w:hAnsi="Times New Roman" w:cs="Times New Roman"/>
+          <w:sz w:val="24"/>
+          <w:szCs w:val="24"/>
+        </w:rPr>
+      </w:pPr>
+      <w:r>
+        <w:rPr>
+          <w:rFonts w:ascii="Times New Roman" w:eastAsia="Times New Roman" w:hAnsi="Times New Roman" w:cs="Times New Roman"/>
+          <w:color w:val="000000"/>
+          <w:sz w:val="24"/>
+          <w:szCs w:val="24"/>
+        </w:rPr>
+        <w:t> </w:t>
+      </w:r>
+    </w:p>
+    <w:p>
+      <w:pPr>
+        <w:spacing w:after="0" w:line="240" w:lineRule="auto"/>
+        <w:rPr>
+          <w:rFonts w:ascii="Times New Roman" w:eastAsia="Times New Roman" w:hAnsi="Times New Roman" w:cs="Times New Roman"/>
+          <w:sz w:val="24"/>
+          <w:szCs w:val="24"/>
+        </w:rPr>
+      </w:pPr>
+      <w:r>
+        <w:rPr>
+          <w:rFonts w:ascii="Times New Roman" w:eastAsia="Times New Roman" w:hAnsi="Times New Roman" w:cs="Times New Roman"/>
+          <w:color w:val="000000"/>
+          <w:sz w:val="24"/>
+          <w:szCs w:val="24"/>
+          <w:u w:val="single"/>
+        </w:rPr>
+        <w:t>Characters</w:t>
+      </w:r>
+    </w:p>
+    <w:p>
+      <w:pPr>
+        <w:numPr>
+          <w:ilvl w:val="0"/>
+          <w:numId w:val="18"/>
+        </w:numPr>
+        <w:spacing w:after="0" w:line="240" w:lineRule="auto"/>
+        <w:textAlignment w:val="baseline"/>
+        <w:rPr>
+          <w:rFonts w:ascii="Times New Roman" w:eastAsia="Times New Roman" w:hAnsi="Times New Roman" w:cs="Times New Roman"/>
+          <w:color w:val="000000"/>
+          <w:sz w:val="24"/>
+          <w:szCs w:val="24"/>
+        </w:rPr>
+      </w:pPr>
+      <w:r>
+        <w:rPr>
+          <w:rFonts w:ascii="Times New Roman" w:eastAsia="Times New Roman" w:hAnsi="Times New Roman" w:cs="Times New Roman"/>
+          <w:color w:val="000000"/>
+          <w:sz w:val="24"/>
+          <w:szCs w:val="24"/>
+        </w:rPr>
+        <w:t>Pablo is the main character of the game and the character you will be playing as. He is the righteous protector of mankind, sworn to protect his land from evil. Well, at least that’s what he would tell you. Pablo is a dutiful, resourceful, 9yo kid playing at the local park. With a stick in his hand and a snack in his pocket, he vows to complete his mother’s quest.</w:t>
+      </w:r>
+    </w:p>
+    <w:p>
+      <w:pPr>
+        <w:numPr>
+          <w:ilvl w:val="0"/>
+          <w:numId w:val="18"/>
+        </w:numPr>
+        <w:spacing w:after="0" w:line="240" w:lineRule="auto"/>
+        <w:textAlignment w:val="baseline"/>
+        <w:rPr>
+          <w:rFonts w:ascii="Times New Roman" w:eastAsia="Times New Roman" w:hAnsi="Times New Roman" w:cs="Times New Roman"/>
+          <w:color w:val="000000"/>
+          <w:sz w:val="24"/>
+          <w:szCs w:val="24"/>
+        </w:rPr>
+      </w:pPr>
+      <w:r>
+        <w:rPr>
+          <w:rFonts w:ascii="Times New Roman" w:eastAsia="Times New Roman" w:hAnsi="Times New Roman" w:cs="Times New Roman"/>
+          <w:color w:val="000000"/>
+          <w:sz w:val="24"/>
+          <w:szCs w:val="24"/>
+        </w:rPr>
+        <w:t>The older brother is the driving force of the game. He presents Pablo with his main “quest” at the beginning of each playthrough and reminds Pablo that he needs to return before the streetlights turn on at regular intervals. The older brother also gives the level specific quest to find something located in one of the areas of interest in the park.</w:t>
+      </w:r>
+    </w:p>
+    <w:p>
+      <w:pPr>
+        <w:numPr>
+          <w:ilvl w:val="0"/>
+          <w:numId w:val="18"/>
+        </w:numPr>
+        <w:spacing w:after="0" w:line="240" w:lineRule="auto"/>
+        <w:textAlignment w:val="baseline"/>
+        <w:rPr>
+          <w:rFonts w:ascii="Times New Roman" w:eastAsia="Times New Roman" w:hAnsi="Times New Roman" w:cs="Times New Roman"/>
+          <w:color w:val="000000"/>
+          <w:sz w:val="24"/>
+          <w:szCs w:val="24"/>
+        </w:rPr>
+      </w:pPr>
+      <w:r>
+        <w:rPr>
+          <w:rFonts w:ascii="Times New Roman" w:eastAsia="Times New Roman" w:hAnsi="Times New Roman" w:cs="Times New Roman"/>
+          <w:color w:val="000000"/>
+          <w:sz w:val="24"/>
+          <w:szCs w:val="24"/>
+        </w:rPr>
+        <w:t>The homeless man blocks passage to the next level. The homeless man likes to play along with Pablo’s imaginary world and tells him what he needs to continue to the boss of the level. He is represented physically sitting on a park bench and will move the bench once Pablo has the necessary requirements.</w:t>
+      </w:r>
+    </w:p>
+    <w:p>
+      <w:pPr>
+        <w:spacing w:after="0" w:line="240" w:lineRule="auto"/>
+        <w:rPr>
+          <w:rFonts w:ascii="Times New Roman" w:eastAsia="Times New Roman" w:hAnsi="Times New Roman" w:cs="Times New Roman"/>
+          <w:sz w:val="24"/>
+          <w:szCs w:val="24"/>
+        </w:rPr>
+      </w:pPr>
+      <w:r>
+        <w:rPr>
+          <w:rFonts w:ascii="Times New Roman" w:eastAsia="Times New Roman" w:hAnsi="Times New Roman" w:cs="Times New Roman"/>
+          <w:color w:val="000000"/>
+          <w:sz w:val="24"/>
+          <w:szCs w:val="24"/>
+        </w:rPr>
+        <w:t> </w:t>
+      </w:r>
+    </w:p>
+    <w:p>
+      <w:pPr>
+        <w:spacing w:after="0" w:line="240" w:lineRule="auto"/>
+        <w:rPr>
+          <w:rFonts w:ascii="Times New Roman" w:eastAsia="Times New Roman" w:hAnsi="Times New Roman" w:cs="Times New Roman"/>
+          <w:sz w:val="24"/>
+          <w:szCs w:val="24"/>
+        </w:rPr>
+      </w:pPr>
+      <w:r>
+        <w:rPr>
+          <w:rFonts w:ascii="Times New Roman" w:eastAsia="Times New Roman" w:hAnsi="Times New Roman" w:cs="Times New Roman"/>
+          <w:color w:val="000000"/>
+          <w:sz w:val="24"/>
+          <w:szCs w:val="24"/>
+          <w:u w:val="single"/>
+        </w:rPr>
+        <w:t>Setting</w:t>
+      </w:r>
+    </w:p>
+    <w:p>
+      <w:pPr>
+        <w:spacing w:after="0" w:line="240" w:lineRule="auto"/>
+        <w:rPr>
+          <w:rFonts w:ascii="Times New Roman" w:eastAsia="Times New Roman" w:hAnsi="Times New Roman" w:cs="Times New Roman"/>
+          <w:sz w:val="24"/>
+          <w:szCs w:val="24"/>
+        </w:rPr>
+      </w:pPr>
+      <w:r>
+        <w:rPr>
+          <w:rFonts w:ascii="Times New Roman" w:eastAsia="Times New Roman" w:hAnsi="Times New Roman" w:cs="Times New Roman"/>
+          <w:color w:val="000000"/>
+          <w:sz w:val="24"/>
+          <w:szCs w:val="24"/>
+        </w:rPr>
+        <w:t xml:space="preserve">The game takes place in a neighborhood suburban park. The afternoon sun casts a soft orange glow over the large grassy area. The park is vast landscape with hills, trees, boulders, playground equipment, water fountains, winding sidewalks, and a few park benches which the homeless man likes to populate. Each “level” will be a different section of the park sectioned off by impassable terrain and the homeless man which guards the entrance to the next level. As Pablo traverses through the levels, he will come closer and closer to the main road which leads him back home. </w:t>
+      </w:r>
+      <w:r>
+        <w:rPr>
+          <w:rFonts w:ascii="Times New Roman" w:eastAsia="Times New Roman" w:hAnsi="Times New Roman" w:cs="Times New Roman"/>
+          <w:color w:val="000000"/>
+          <w:sz w:val="24"/>
+          <w:szCs w:val="24"/>
+        </w:rPr>
+        <w:lastRenderedPageBreak/>
+        <w:t>Meanwhile, time will pass, and light will dim, turning the pleasant afternoon shadows into something almost sinister.</w:t>
+      </w:r>
+    </w:p>
+    <w:p>
+      <w:pPr>
+        <w:spacing w:after="0" w:line="240" w:lineRule="auto"/>
+        <w:rPr>
+          <w:rFonts w:ascii="Times New Roman" w:eastAsia="Times New Roman" w:hAnsi="Times New Roman" w:cs="Times New Roman"/>
+          <w:sz w:val="24"/>
+          <w:szCs w:val="24"/>
+        </w:rPr>
+      </w:pPr>
+      <w:r>
+        <w:rPr>
+          <w:rFonts w:ascii="Times New Roman" w:eastAsia="Times New Roman" w:hAnsi="Times New Roman" w:cs="Times New Roman"/>
+          <w:color w:val="000000"/>
+          <w:sz w:val="24"/>
+          <w:szCs w:val="24"/>
+        </w:rPr>
+        <w:t> </w:t>
+      </w:r>
+    </w:p>
+    <w:p>
+      <w:pPr>
+        <w:spacing w:after="0" w:line="240" w:lineRule="auto"/>
+        <w:rPr>
+          <w:rFonts w:ascii="Times New Roman" w:eastAsia="Times New Roman" w:hAnsi="Times New Roman" w:cs="Times New Roman"/>
+          <w:sz w:val="24"/>
+          <w:szCs w:val="24"/>
+        </w:rPr>
+      </w:pPr>
+      <w:r>
+        <w:rPr>
+          <w:rFonts w:ascii="Times New Roman" w:eastAsia="Times New Roman" w:hAnsi="Times New Roman" w:cs="Times New Roman"/>
+          <w:color w:val="000000"/>
+          <w:sz w:val="24"/>
+          <w:szCs w:val="24"/>
+          <w:u w:val="single"/>
+        </w:rPr>
+        <w:t>Narrative</w:t>
+      </w:r>
+    </w:p>
+    <w:p>
+      <w:pPr>
+        <w:spacing w:after="0" w:line="240" w:lineRule="auto"/>
+        <w:rPr>
+          <w:rFonts w:ascii="Times New Roman" w:eastAsia="Times New Roman" w:hAnsi="Times New Roman" w:cs="Times New Roman"/>
+          <w:sz w:val="24"/>
+          <w:szCs w:val="24"/>
+        </w:rPr>
+      </w:pPr>
+      <w:r>
+        <w:rPr>
+          <w:rFonts w:ascii="Times New Roman" w:eastAsia="Times New Roman" w:hAnsi="Times New Roman" w:cs="Times New Roman"/>
+          <w:color w:val="000000"/>
+          <w:sz w:val="24"/>
+          <w:szCs w:val="24"/>
+        </w:rPr>
+        <w:t>The story behind “Before Dark” is simple. Pablo, a 9yo boy, is playing in the park while his older brother watches over him. It’s getting late and the older brother reminds Pablo that they need to return home before it gets dark with all the groceries they had bought earlier in the day. Pablo turns this message into his own heroic quest. He grabs a stick and ventures forth through the park to find the groceries he had lost so that they may return home before the sun goes down and the streetlights turn on.</w:t>
+      </w:r>
+    </w:p>
+    <w:p>
+      <w:pPr>
+        <w:spacing w:after="0" w:line="240" w:lineRule="auto"/>
+        <w:rPr>
+          <w:rFonts w:ascii="Times New Roman" w:eastAsia="Times New Roman" w:hAnsi="Times New Roman" w:cs="Times New Roman"/>
+          <w:sz w:val="24"/>
+          <w:szCs w:val="24"/>
+        </w:rPr>
+      </w:pPr>
+      <w:r>
+        <w:rPr>
+          <w:rFonts w:ascii="Times New Roman" w:eastAsia="Times New Roman" w:hAnsi="Times New Roman" w:cs="Times New Roman"/>
+          <w:color w:val="000000"/>
+          <w:sz w:val="24"/>
+          <w:szCs w:val="24"/>
+        </w:rPr>
+        <w:t> </w:t>
+      </w:r>
+    </w:p>
+    <w:p>
+      <w:pPr>
+        <w:spacing w:after="0" w:line="240" w:lineRule="auto"/>
+        <w:rPr>
+          <w:rFonts w:ascii="Times New Roman" w:eastAsia="Times New Roman" w:hAnsi="Times New Roman" w:cs="Times New Roman"/>
+          <w:sz w:val="24"/>
+          <w:szCs w:val="24"/>
+        </w:rPr>
+      </w:pPr>
+      <w:r>
+        <w:rPr>
+          <w:rFonts w:ascii="Times New Roman" w:eastAsia="Times New Roman" w:hAnsi="Times New Roman" w:cs="Times New Roman"/>
+          <w:color w:val="000000"/>
+          <w:sz w:val="24"/>
+          <w:szCs w:val="24"/>
+          <w:u w:val="single"/>
+        </w:rPr>
+        <w:t>Core Game Loop</w:t>
+      </w:r>
+    </w:p>
+    <w:p>
+      <w:pPr>
+        <w:spacing w:after="0" w:line="240" w:lineRule="auto"/>
+        <w:rPr>
+          <w:rFonts w:ascii="Times New Roman" w:eastAsia="Times New Roman" w:hAnsi="Times New Roman" w:cs="Times New Roman"/>
+          <w:sz w:val="24"/>
+          <w:szCs w:val="24"/>
+        </w:rPr>
+      </w:pPr>
+      <w:r>
+        <w:rPr>
+          <w:rFonts w:ascii="Times New Roman" w:eastAsia="Times New Roman" w:hAnsi="Times New Roman" w:cs="Times New Roman"/>
+          <w:color w:val="000000"/>
+          <w:sz w:val="24"/>
+          <w:szCs w:val="24"/>
+        </w:rPr>
+        <w:t>The player will appear at the start of the level and be told what to find by the older brother. The player will explore the area looking for the object, fighting “enemies” off along the way and finding “items” to help him on his journey. The player will then talk to the homeless man and be allowed into the boss room. After defeating the boss, the next level will start. After losing all health, the player will respawn at the beginning of the level, but time will continue. This will repeat until he has made it to the sidewalk or time has run out.</w:t>
+      </w:r>
+    </w:p>
+    <w:p>
+      <w:pPr>
+        <w:spacing w:after="0" w:line="240" w:lineRule="auto"/>
+        <w:rPr>
+          <w:rFonts w:ascii="Times New Roman" w:eastAsia="Times New Roman" w:hAnsi="Times New Roman" w:cs="Times New Roman"/>
+          <w:sz w:val="24"/>
+          <w:szCs w:val="24"/>
+        </w:rPr>
+      </w:pPr>
+      <w:r>
+        <w:rPr>
+          <w:rFonts w:ascii="Times New Roman" w:eastAsia="Times New Roman" w:hAnsi="Times New Roman" w:cs="Times New Roman"/>
+          <w:color w:val="000000"/>
+          <w:sz w:val="24"/>
+          <w:szCs w:val="24"/>
+        </w:rPr>
+        <w:t> </w:t>
+      </w:r>
+    </w:p>
+    <w:p>
+      <w:pPr>
+        <w:spacing w:after="0" w:line="240" w:lineRule="auto"/>
+        <w:rPr>
+          <w:rFonts w:ascii="Times New Roman" w:eastAsia="Times New Roman" w:hAnsi="Times New Roman" w:cs="Times New Roman"/>
+          <w:sz w:val="24"/>
+          <w:szCs w:val="24"/>
+        </w:rPr>
+      </w:pPr>
+      <w:r>
+        <w:rPr>
+          <w:rFonts w:ascii="Times New Roman" w:eastAsia="Times New Roman" w:hAnsi="Times New Roman" w:cs="Times New Roman"/>
+          <w:color w:val="000000"/>
+          <w:sz w:val="24"/>
+          <w:szCs w:val="24"/>
+          <w:u w:val="single"/>
+        </w:rPr>
+        <w:t>User Experience</w:t>
+      </w:r>
+    </w:p>
+    <w:p>
+      <w:pPr>
+        <w:spacing w:after="0" w:line="240" w:lineRule="auto"/>
+        <w:rPr>
+          <w:rFonts w:ascii="Times New Roman" w:eastAsia="Times New Roman" w:hAnsi="Times New Roman" w:cs="Times New Roman"/>
+          <w:sz w:val="24"/>
+          <w:szCs w:val="24"/>
+        </w:rPr>
+      </w:pPr>
+      <w:r>
+        <w:rPr>
+          <w:rFonts w:ascii="Times New Roman" w:eastAsia="Times New Roman" w:hAnsi="Times New Roman" w:cs="Times New Roman"/>
+          <w:color w:val="000000"/>
+          <w:sz w:val="24"/>
+          <w:szCs w:val="24"/>
+        </w:rPr>
+        <w:t>The main experience we are trying to achieve is skill expression and exploration. Skill expression will be through dodging enemy attacks and punishing hard with the given window of opportunity. A sense of exploration will come about by hiding items well throughout the level and giving the player interesting platforming to try and be rewarded for.</w:t>
+      </w:r>
+    </w:p>
+    <w:p>
+      <w:pPr>
+        <w:spacing w:after="0" w:line="240" w:lineRule="auto"/>
+        <w:rPr>
+          <w:rFonts w:ascii="Times New Roman" w:eastAsia="Times New Roman" w:hAnsi="Times New Roman" w:cs="Times New Roman"/>
+          <w:sz w:val="24"/>
+          <w:szCs w:val="24"/>
+        </w:rPr>
+      </w:pPr>
+      <w:r>
+        <w:rPr>
+          <w:rFonts w:ascii="Times New Roman" w:eastAsia="Times New Roman" w:hAnsi="Times New Roman" w:cs="Times New Roman"/>
+          <w:color w:val="000000"/>
+          <w:sz w:val="24"/>
+          <w:szCs w:val="24"/>
+        </w:rPr>
+        <w:t> </w:t>
+      </w:r>
+    </w:p>
+    <w:p>
+      <w:pPr>
+        <w:spacing w:after="0" w:line="240" w:lineRule="auto"/>
+        <w:rPr>
+          <w:rFonts w:ascii="Times New Roman" w:eastAsia="Times New Roman" w:hAnsi="Times New Roman" w:cs="Times New Roman"/>
+          <w:sz w:val="24"/>
+          <w:szCs w:val="24"/>
+        </w:rPr>
+      </w:pPr>
+      <w:r>
+        <w:rPr>
+          <w:rFonts w:ascii="Times New Roman" w:eastAsia="Times New Roman" w:hAnsi="Times New Roman" w:cs="Times New Roman"/>
+          <w:color w:val="000000"/>
+          <w:sz w:val="24"/>
+          <w:szCs w:val="24"/>
+          <w:u w:val="single"/>
+        </w:rPr>
+        <w:t>Mechanics</w:t>
+      </w:r>
+    </w:p>
+    <w:p>
+      <w:pPr>
+        <w:spacing w:after="0" w:line="240" w:lineRule="auto"/>
+        <w:rPr>
+          <w:rFonts w:ascii="Times New Roman" w:eastAsia="Times New Roman" w:hAnsi="Times New Roman" w:cs="Times New Roman"/>
+          <w:sz w:val="24"/>
+          <w:szCs w:val="24"/>
+        </w:rPr>
+      </w:pPr>
+      <w:r>
+        <w:rPr>
+          <w:rFonts w:ascii="Times New Roman" w:eastAsia="Times New Roman" w:hAnsi="Times New Roman" w:cs="Times New Roman"/>
+          <w:color w:val="000000"/>
+          <w:sz w:val="24"/>
+          <w:szCs w:val="24"/>
+        </w:rPr>
+        <w:t>The player will be able to…</w:t>
+      </w:r>
+    </w:p>
+    <w:p>
+      <w:pPr>
+        <w:numPr>
+          <w:ilvl w:val="0"/>
+          <w:numId w:val="19"/>
+        </w:numPr>
+        <w:spacing w:after="0" w:line="240" w:lineRule="auto"/>
+        <w:textAlignment w:val="baseline"/>
+        <w:rPr>
+          <w:rFonts w:ascii="Times New Roman" w:eastAsia="Times New Roman" w:hAnsi="Times New Roman" w:cs="Times New Roman"/>
+          <w:color w:val="000000"/>
+          <w:sz w:val="24"/>
+          <w:szCs w:val="24"/>
+        </w:rPr>
+      </w:pPr>
+      <w:r>
+        <w:rPr>
+          <w:rFonts w:ascii="Times New Roman" w:eastAsia="Times New Roman" w:hAnsi="Times New Roman" w:cs="Times New Roman"/>
+          <w:color w:val="000000"/>
+          <w:sz w:val="24"/>
+          <w:szCs w:val="24"/>
+        </w:rPr>
+        <w:t>run</w:t>
+      </w:r>
+      <w:r>
+        <w:rPr>
+          <w:rFonts w:ascii="Times New Roman" w:eastAsia="Times New Roman" w:hAnsi="Times New Roman" w:cs="Times New Roman"/>
+          <w:color w:val="000000"/>
+          <w:sz w:val="24"/>
+          <w:szCs w:val="24"/>
+        </w:rPr>
+        <w:t xml:space="preserve">, </w:t>
+      </w:r>
+      <w:r>
+        <w:rPr>
+          <w:rFonts w:ascii="Times New Roman" w:eastAsia="Times New Roman" w:hAnsi="Times New Roman" w:cs="Times New Roman"/>
+          <w:color w:val="000000"/>
+          <w:sz w:val="24"/>
+          <w:szCs w:val="24"/>
+        </w:rPr>
+        <w:t>roll</w:t>
+      </w:r>
+      <w:r>
+        <w:rPr>
+          <w:rFonts w:ascii="Times New Roman" w:eastAsia="Times New Roman" w:hAnsi="Times New Roman" w:cs="Times New Roman"/>
+          <w:color w:val="000000"/>
+          <w:sz w:val="24"/>
+          <w:szCs w:val="24"/>
+        </w:rPr>
+        <w:t>, and jump in a 3D plane.</w:t>
+      </w:r>
+    </w:p>
+    <w:p>
+      <w:pPr>
+        <w:numPr>
+          <w:ilvl w:val="0"/>
+          <w:numId w:val="19"/>
+        </w:numPr>
+        <w:spacing w:after="0" w:line="240" w:lineRule="auto"/>
+        <w:textAlignment w:val="baseline"/>
+        <w:rPr>
+          <w:rFonts w:ascii="Times New Roman" w:eastAsia="Times New Roman" w:hAnsi="Times New Roman" w:cs="Times New Roman"/>
+          <w:color w:val="000000"/>
+          <w:sz w:val="24"/>
+          <w:szCs w:val="24"/>
+        </w:rPr>
+      </w:pPr>
+      <w:r>
+        <w:rPr>
+          <w:rFonts w:ascii="Times New Roman" w:eastAsia="Times New Roman" w:hAnsi="Times New Roman" w:cs="Times New Roman"/>
+          <w:color w:val="000000"/>
+          <w:sz w:val="24"/>
+          <w:szCs w:val="24"/>
+        </w:rPr>
+        <w:t>attack enemies.</w:t>
+      </w:r>
+    </w:p>
+    <w:p>
+      <w:pPr>
+        <w:numPr>
+          <w:ilvl w:val="0"/>
+          <w:numId w:val="19"/>
+        </w:numPr>
+        <w:spacing w:after="0" w:line="240" w:lineRule="auto"/>
+        <w:textAlignment w:val="baseline"/>
+        <w:rPr>
+          <w:rFonts w:ascii="Times New Roman" w:eastAsia="Times New Roman" w:hAnsi="Times New Roman" w:cs="Times New Roman"/>
+          <w:color w:val="000000"/>
+          <w:sz w:val="24"/>
+          <w:szCs w:val="24"/>
+        </w:rPr>
+      </w:pPr>
+      <w:r>
+        <w:rPr>
+          <w:rFonts w:ascii="Times New Roman" w:eastAsia="Times New Roman" w:hAnsi="Times New Roman" w:cs="Times New Roman"/>
+          <w:color w:val="000000"/>
+          <w:sz w:val="24"/>
+          <w:szCs w:val="24"/>
+        </w:rPr>
+        <w:t>pick up items which alter the character’s stats and appearance and add them to an inventory system</w:t>
+      </w:r>
+      <w:r>
+        <w:rPr>
+          <w:rFonts w:ascii="Times New Roman" w:eastAsia="Times New Roman" w:hAnsi="Times New Roman" w:cs="Times New Roman"/>
+          <w:color w:val="000000"/>
+          <w:sz w:val="24"/>
+          <w:szCs w:val="24"/>
+        </w:rPr>
+        <w:t>.</w:t>
+      </w:r>
+    </w:p>
+    <w:p>
+      <w:pPr>
+        <w:numPr>
+          <w:ilvl w:val="0"/>
+          <w:numId w:val="19"/>
+        </w:numPr>
+        <w:spacing w:after="0" w:line="240" w:lineRule="auto"/>
+        <w:textAlignment w:val="baseline"/>
+        <w:rPr>
+          <w:rFonts w:ascii="Times New Roman" w:eastAsia="Times New Roman" w:hAnsi="Times New Roman" w:cs="Times New Roman"/>
+          <w:color w:val="000000"/>
+          <w:sz w:val="24"/>
+          <w:szCs w:val="24"/>
+        </w:rPr>
+      </w:pPr>
+      <w:r>
+        <w:rPr>
+          <w:rFonts w:ascii="Times New Roman" w:eastAsia="Times New Roman" w:hAnsi="Times New Roman" w:cs="Times New Roman"/>
+          <w:color w:val="000000"/>
+          <w:sz w:val="24"/>
+          <w:szCs w:val="24"/>
+        </w:rPr>
+        <w:t>pick up consumables for health gain and damage buffs.</w:t>
+      </w:r>
+    </w:p>
+    <w:p>
+      <w:pPr>
+        <w:numPr>
+          <w:ilvl w:val="0"/>
+          <w:numId w:val="19"/>
+        </w:numPr>
+        <w:spacing w:after="0" w:line="240" w:lineRule="auto"/>
+        <w:textAlignment w:val="baseline"/>
+        <w:rPr>
+          <w:rFonts w:ascii="Times New Roman" w:eastAsia="Times New Roman" w:hAnsi="Times New Roman" w:cs="Times New Roman"/>
+          <w:color w:val="000000"/>
+          <w:sz w:val="24"/>
+          <w:szCs w:val="24"/>
+        </w:rPr>
+      </w:pPr>
+      <w:r>
+        <w:rPr>
+          <w:rFonts w:ascii="Times New Roman" w:eastAsia="Times New Roman" w:hAnsi="Times New Roman" w:cs="Times New Roman"/>
+          <w:color w:val="000000"/>
+          <w:sz w:val="24"/>
+          <w:szCs w:val="24"/>
+        </w:rPr>
+        <w:t>pick up the required items for completing the level.</w:t>
+      </w:r>
+    </w:p>
+    <w:p>
+      <w:pPr>
+        <w:numPr>
+          <w:ilvl w:val="0"/>
+          <w:numId w:val="19"/>
+        </w:numPr>
+        <w:spacing w:after="0" w:line="240" w:lineRule="auto"/>
+        <w:textAlignment w:val="baseline"/>
+        <w:rPr>
+          <w:rFonts w:ascii="Times New Roman" w:eastAsia="Times New Roman" w:hAnsi="Times New Roman" w:cs="Times New Roman"/>
+          <w:color w:val="000000"/>
+          <w:sz w:val="24"/>
+          <w:szCs w:val="24"/>
+        </w:rPr>
+      </w:pPr>
+      <w:r>
+        <w:rPr>
+          <w:rFonts w:ascii="Times New Roman" w:eastAsia="Times New Roman" w:hAnsi="Times New Roman" w:cs="Times New Roman"/>
+          <w:color w:val="000000"/>
+          <w:sz w:val="24"/>
+          <w:szCs w:val="24"/>
+        </w:rPr>
+        <w:t>be stopped by “hazardous” terrain when lacking proper gear.</w:t>
+      </w:r>
+    </w:p>
+    <w:p>
+      <w:pPr>
+        <w:numPr>
+          <w:ilvl w:val="0"/>
+          <w:numId w:val="19"/>
+        </w:numPr>
+        <w:spacing w:after="0" w:line="240" w:lineRule="auto"/>
+        <w:textAlignment w:val="baseline"/>
+        <w:rPr>
+          <w:rFonts w:ascii="Times New Roman" w:eastAsia="Times New Roman" w:hAnsi="Times New Roman" w:cs="Times New Roman"/>
+          <w:color w:val="000000"/>
+          <w:sz w:val="24"/>
+          <w:szCs w:val="24"/>
+        </w:rPr>
+      </w:pPr>
+      <w:r>
+        <w:rPr>
+          <w:rFonts w:ascii="Times New Roman" w:eastAsia="Times New Roman" w:hAnsi="Times New Roman" w:cs="Times New Roman"/>
+          <w:color w:val="000000"/>
+          <w:sz w:val="24"/>
+          <w:szCs w:val="24"/>
+        </w:rPr>
+        <w:t>Overcome certain terrains when certain items are equipped.</w:t>
+      </w:r>
+    </w:p>
+    <w:p>
+      <w:pPr>
+        <w:numPr>
+          <w:ilvl w:val="0"/>
+          <w:numId w:val="19"/>
+        </w:numPr>
+        <w:spacing w:after="0" w:line="240" w:lineRule="auto"/>
+        <w:textAlignment w:val="baseline"/>
+        <w:rPr>
+          <w:rFonts w:ascii="Times New Roman" w:eastAsia="Times New Roman" w:hAnsi="Times New Roman" w:cs="Times New Roman"/>
+          <w:color w:val="000000"/>
+          <w:sz w:val="24"/>
+          <w:szCs w:val="24"/>
+        </w:rPr>
+      </w:pPr>
+      <w:r>
+        <w:rPr>
+          <w:rFonts w:ascii="Times New Roman" w:eastAsia="Times New Roman" w:hAnsi="Times New Roman" w:cs="Times New Roman"/>
+          <w:color w:val="000000"/>
+          <w:sz w:val="24"/>
+          <w:szCs w:val="24"/>
+        </w:rPr>
+        <w:t>watch a timer which shows the time of day in game.</w:t>
+      </w:r>
+    </w:p>
+    <w:p>
+      <w:pPr>
+        <w:numPr>
+          <w:ilvl w:val="0"/>
+          <w:numId w:val="19"/>
+        </w:numPr>
+        <w:spacing w:after="0" w:line="240" w:lineRule="auto"/>
+        <w:textAlignment w:val="baseline"/>
+        <w:rPr>
+          <w:rFonts w:ascii="Times New Roman" w:eastAsia="Times New Roman" w:hAnsi="Times New Roman" w:cs="Times New Roman"/>
+          <w:color w:val="000000"/>
+          <w:sz w:val="24"/>
+          <w:szCs w:val="24"/>
+        </w:rPr>
+      </w:pPr>
+      <w:r>
+        <w:rPr>
+          <w:rFonts w:ascii="Times New Roman" w:eastAsia="Times New Roman" w:hAnsi="Times New Roman" w:cs="Times New Roman"/>
+          <w:color w:val="000000"/>
+          <w:sz w:val="24"/>
+          <w:szCs w:val="24"/>
+        </w:rPr>
+        <w:t>talk to the homeless man.</w:t>
+      </w:r>
+    </w:p>
+    <w:p>
+      <w:pPr>
+        <w:spacing w:after="0" w:line="240" w:lineRule="auto"/>
+        <w:rPr>
+          <w:rFonts w:ascii="Times New Roman" w:eastAsia="Times New Roman" w:hAnsi="Times New Roman" w:cs="Times New Roman"/>
+          <w:sz w:val="24"/>
+          <w:szCs w:val="24"/>
+        </w:rPr>
+      </w:pPr>
+      <w:r>
+        <w:rPr>
+          <w:rFonts w:ascii="Times New Roman" w:eastAsia="Times New Roman" w:hAnsi="Times New Roman" w:cs="Times New Roman"/>
+          <w:color w:val="000000"/>
+          <w:sz w:val="24"/>
+          <w:szCs w:val="24"/>
+        </w:rPr>
+        <w:t> </w:t>
+      </w:r>
+    </w:p>
+    <w:p>
+      <w:pPr>
+        <w:spacing w:after="0" w:line="240" w:lineRule="auto"/>
+        <w:rPr>
+          <w:rFonts w:ascii="Times New Roman" w:eastAsia="Times New Roman" w:hAnsi="Times New Roman" w:cs="Times New Roman"/>
+          <w:sz w:val="24"/>
+          <w:szCs w:val="24"/>
+        </w:rPr>
+      </w:pPr>
+      <w:r>
+        <w:rPr>
+          <w:rFonts w:ascii="Times New Roman" w:eastAsia="Times New Roman" w:hAnsi="Times New Roman" w:cs="Times New Roman"/>
+          <w:color w:val="000000"/>
+          <w:sz w:val="24"/>
+          <w:szCs w:val="24"/>
+          <w:u w:val="single"/>
+        </w:rPr>
+        <w:t>Dynamics</w:t>
+      </w:r>
+    </w:p>
+    <w:p>
+      <w:pPr>
+        <w:spacing w:after="0" w:line="240" w:lineRule="auto"/>
+        <w:rPr>
+          <w:rFonts w:ascii="Times New Roman" w:eastAsia="Times New Roman" w:hAnsi="Times New Roman" w:cs="Times New Roman"/>
+          <w:sz w:val="24"/>
+          <w:szCs w:val="24"/>
+        </w:rPr>
+      </w:pPr>
+      <w:r>
+        <w:rPr>
+          <w:rFonts w:ascii="Times New Roman" w:eastAsia="Times New Roman" w:hAnsi="Times New Roman" w:cs="Times New Roman"/>
+          <w:color w:val="000000"/>
+          <w:sz w:val="24"/>
+          <w:szCs w:val="24"/>
+        </w:rPr>
+        <w:t>At the beginning, enemies will be weak and sporadic. There will be a sense of calm as you explore the forest area. The sounds of birds chirping, and other soothing ambient sounds will play periodically. The player will find items throughout the level which will buff him permanently and give him access to new areas previously impossible to reach. However, as time passes, the sun will sink lower and lower. The light color and amount will change accordingly.</w:t>
+      </w:r>
+    </w:p>
+    <w:p>
+      <w:pPr>
+        <w:spacing w:after="0" w:line="240" w:lineRule="auto"/>
+        <w:rPr>
+          <w:rFonts w:ascii="Times New Roman" w:eastAsia="Times New Roman" w:hAnsi="Times New Roman" w:cs="Times New Roman"/>
+          <w:sz w:val="24"/>
+          <w:szCs w:val="24"/>
+        </w:rPr>
+      </w:pPr>
+      <w:r>
+        <w:rPr>
+          <w:rFonts w:ascii="Times New Roman" w:eastAsia="Times New Roman" w:hAnsi="Times New Roman" w:cs="Times New Roman"/>
+          <w:color w:val="000000"/>
+          <w:sz w:val="24"/>
+          <w:szCs w:val="24"/>
+        </w:rPr>
+        <w:t xml:space="preserve">Enemies/bosses’ stats will grow, maybe size too, and normal enemies will become more numerous. Naturally, with the sun lowering, shadows will grow longer, volume of ambient </w:t>
+      </w:r>
+      <w:r>
+        <w:rPr>
+          <w:rFonts w:ascii="Times New Roman" w:eastAsia="Times New Roman" w:hAnsi="Times New Roman" w:cs="Times New Roman"/>
+          <w:color w:val="000000"/>
+          <w:sz w:val="24"/>
+          <w:szCs w:val="24"/>
+        </w:rPr>
+        <w:lastRenderedPageBreak/>
+        <w:t>sounds of calm will be lowered, and volume of ambient sounds of stress(insects, frogs, etc.) will be heightened. Each progressive level should have different types of enemies with attacks that are more difficult to deal with.</w:t>
+      </w:r>
+    </w:p>
+    <w:p>
+      <w:pPr>
+        <w:spacing w:after="0" w:line="240" w:lineRule="auto"/>
+        <w:rPr>
+          <w:rFonts w:ascii="Times New Roman" w:eastAsia="Times New Roman" w:hAnsi="Times New Roman" w:cs="Times New Roman"/>
+          <w:sz w:val="24"/>
+          <w:szCs w:val="24"/>
+        </w:rPr>
+      </w:pPr>
+      <w:r>
+        <w:rPr>
+          <w:rFonts w:ascii="Times New Roman" w:eastAsia="Times New Roman" w:hAnsi="Times New Roman" w:cs="Times New Roman"/>
+          <w:color w:val="000000"/>
+          <w:sz w:val="24"/>
+          <w:szCs w:val="24"/>
+        </w:rPr>
+        <w:t> </w:t>
+      </w:r>
+    </w:p>
+    <w:p>
+      <w:pPr>
+        <w:spacing w:after="0" w:line="240" w:lineRule="auto"/>
+        <w:rPr>
+          <w:rFonts w:ascii="Times New Roman" w:eastAsia="Times New Roman" w:hAnsi="Times New Roman" w:cs="Times New Roman"/>
+          <w:sz w:val="24"/>
+          <w:szCs w:val="24"/>
+        </w:rPr>
+      </w:pPr>
+      <w:r>
+        <w:rPr>
+          <w:rFonts w:ascii="Times New Roman" w:eastAsia="Times New Roman" w:hAnsi="Times New Roman" w:cs="Times New Roman"/>
+          <w:color w:val="000000"/>
+          <w:sz w:val="24"/>
+          <w:szCs w:val="24"/>
+          <w:u w:val="single"/>
+        </w:rPr>
+        <w:t>Enemies</w:t>
+      </w:r>
+    </w:p>
+    <w:p>
+      <w:pPr>
+        <w:spacing w:after="0" w:line="240" w:lineRule="auto"/>
+        <w:rPr>
+          <w:rFonts w:ascii="Times New Roman" w:eastAsia="Times New Roman" w:hAnsi="Times New Roman" w:cs="Times New Roman"/>
+          <w:color w:val="000000"/>
+          <w:sz w:val="24"/>
+          <w:szCs w:val="24"/>
+        </w:rPr>
+      </w:pPr>
+      <w:r>
+        <w:rPr>
+          <w:rFonts w:ascii="Times New Roman" w:eastAsia="Times New Roman" w:hAnsi="Times New Roman" w:cs="Times New Roman"/>
+          <w:color w:val="000000"/>
+          <w:sz w:val="24"/>
+          <w:szCs w:val="24"/>
+        </w:rPr>
+        <w:t>Normal Enemies</w:t>
+      </w:r>
+    </w:p>
+    <w:p>
+      <w:pPr>
+        <w:spacing w:after="0" w:line="240" w:lineRule="auto"/>
+        <w:rPr>
+          <w:rFonts w:ascii="Times New Roman" w:eastAsia="Times New Roman" w:hAnsi="Times New Roman" w:cs="Times New Roman"/>
+          <w:sz w:val="24"/>
+          <w:szCs w:val="24"/>
+        </w:rPr>
+      </w:pPr>
+      <w:r>
+        <w:rPr>
+          <w:rFonts w:ascii="Times New Roman" w:eastAsia="Times New Roman" w:hAnsi="Times New Roman" w:cs="Times New Roman"/>
+          <w:color w:val="000000"/>
+          <w:sz w:val="24"/>
+          <w:szCs w:val="24"/>
+        </w:rPr>
+        <w:t>OFFICIAL</w:t>
+      </w:r>
+    </w:p>
+    <w:p>
+      <w:pPr>
+        <w:numPr>
+          <w:ilvl w:val="0"/>
+          <w:numId w:val="20"/>
+        </w:numPr>
+        <w:spacing w:after="0" w:line="240" w:lineRule="auto"/>
+        <w:textAlignment w:val="baseline"/>
+        <w:rPr>
+          <w:rFonts w:ascii="Times New Roman" w:eastAsia="Times New Roman" w:hAnsi="Times New Roman" w:cs="Times New Roman"/>
+          <w:color w:val="000000"/>
+          <w:sz w:val="24"/>
+          <w:szCs w:val="24"/>
+        </w:rPr>
+      </w:pPr>
+      <w:r>
+        <w:rPr>
+          <w:rFonts w:ascii="Times New Roman" w:eastAsia="Times New Roman" w:hAnsi="Times New Roman" w:cs="Times New Roman"/>
+          <w:color w:val="000000"/>
+          <w:sz w:val="24"/>
+          <w:szCs w:val="24"/>
+        </w:rPr>
+        <w:t>Goblins</w:t>
+      </w:r>
+    </w:p>
+    <w:p>
+      <w:pPr>
+        <w:numPr>
+          <w:ilvl w:val="1"/>
+          <w:numId w:val="20"/>
+        </w:numPr>
+        <w:spacing w:after="0" w:line="240" w:lineRule="auto"/>
+        <w:textAlignment w:val="baseline"/>
+        <w:rPr>
+          <w:rFonts w:ascii="Times New Roman" w:eastAsia="Times New Roman" w:hAnsi="Times New Roman" w:cs="Times New Roman"/>
+          <w:color w:val="000000"/>
+          <w:sz w:val="24"/>
+          <w:szCs w:val="24"/>
+        </w:rPr>
+      </w:pPr>
+      <w:r>
+        <w:rPr>
+          <w:rFonts w:ascii="Times New Roman" w:eastAsia="Times New Roman" w:hAnsi="Times New Roman" w:cs="Times New Roman"/>
+          <w:color w:val="000000"/>
+          <w:sz w:val="24"/>
+          <w:szCs w:val="24"/>
+        </w:rPr>
+        <w:t>Level found: 1</w:t>
+      </w:r>
+    </w:p>
+    <w:p>
+      <w:pPr>
+        <w:numPr>
+          <w:ilvl w:val="1"/>
+          <w:numId w:val="20"/>
+        </w:numPr>
+        <w:spacing w:after="0" w:line="240" w:lineRule="auto"/>
+        <w:textAlignment w:val="baseline"/>
+        <w:rPr>
+          <w:rFonts w:ascii="Times New Roman" w:eastAsia="Times New Roman" w:hAnsi="Times New Roman" w:cs="Times New Roman"/>
+          <w:color w:val="000000"/>
+          <w:sz w:val="24"/>
+          <w:szCs w:val="24"/>
+        </w:rPr>
+      </w:pPr>
+      <w:r>
+        <w:rPr>
+          <w:rFonts w:ascii="Times New Roman" w:eastAsia="Times New Roman" w:hAnsi="Times New Roman" w:cs="Times New Roman"/>
+          <w:color w:val="000000"/>
+          <w:sz w:val="24"/>
+          <w:szCs w:val="24"/>
+        </w:rPr>
+        <w:t>Goblins are the first enemy the player will encounter in “Before Dark.” They are quick but weak both in health and strength.</w:t>
+      </w:r>
+    </w:p>
+    <w:p>
+      <w:pPr>
+        <w:numPr>
+          <w:ilvl w:val="1"/>
+          <w:numId w:val="20"/>
+        </w:numPr>
+        <w:spacing w:after="0" w:line="240" w:lineRule="auto"/>
+        <w:textAlignment w:val="baseline"/>
+        <w:rPr>
+          <w:rFonts w:ascii="Times New Roman" w:eastAsia="Times New Roman" w:hAnsi="Times New Roman" w:cs="Times New Roman"/>
+          <w:color w:val="000000"/>
+          <w:sz w:val="24"/>
+          <w:szCs w:val="24"/>
+        </w:rPr>
+      </w:pPr>
+      <w:r>
+        <w:rPr>
+          <w:rFonts w:ascii="Times New Roman" w:eastAsia="Times New Roman" w:hAnsi="Times New Roman" w:cs="Times New Roman"/>
+          <w:color w:val="000000"/>
+          <w:sz w:val="24"/>
+          <w:szCs w:val="24"/>
+        </w:rPr>
+        <w:t>They have one attack which has them run up to you, pull back their arm, and then stab forward.</w:t>
+      </w:r>
+    </w:p>
+    <w:p>
+      <w:pPr>
+        <w:numPr>
+          <w:ilvl w:val="1"/>
+          <w:numId w:val="20"/>
+        </w:numPr>
+        <w:spacing w:after="0" w:line="240" w:lineRule="auto"/>
+        <w:textAlignment w:val="baseline"/>
+        <w:rPr>
+          <w:rFonts w:ascii="Times New Roman" w:eastAsia="Times New Roman" w:hAnsi="Times New Roman" w:cs="Times New Roman"/>
+          <w:color w:val="000000"/>
+          <w:sz w:val="24"/>
+          <w:szCs w:val="24"/>
+        </w:rPr>
+      </w:pPr>
+      <w:r>
+        <w:rPr>
+          <w:rFonts w:ascii="Times New Roman" w:eastAsia="Times New Roman" w:hAnsi="Times New Roman" w:cs="Times New Roman"/>
+          <w:color w:val="000000"/>
+          <w:sz w:val="24"/>
+          <w:szCs w:val="24"/>
+        </w:rPr>
+        <w:t>They don’t scale very hard with sun height.</w:t>
+      </w:r>
+    </w:p>
+    <w:p>
+      <w:pPr>
+        <w:numPr>
+          <w:ilvl w:val="0"/>
+          <w:numId w:val="20"/>
+        </w:numPr>
+        <w:spacing w:after="0" w:line="240" w:lineRule="auto"/>
+        <w:textAlignment w:val="baseline"/>
+        <w:rPr>
+          <w:rFonts w:ascii="Times New Roman" w:eastAsia="Times New Roman" w:hAnsi="Times New Roman" w:cs="Times New Roman"/>
+          <w:color w:val="000000"/>
+          <w:sz w:val="24"/>
+          <w:szCs w:val="24"/>
+        </w:rPr>
+      </w:pPr>
+      <w:r>
+        <w:rPr>
+          <w:rFonts w:ascii="Times New Roman" w:eastAsia="Times New Roman" w:hAnsi="Times New Roman" w:cs="Times New Roman"/>
+          <w:color w:val="000000"/>
+          <w:sz w:val="24"/>
+          <w:szCs w:val="24"/>
+        </w:rPr>
+        <w:t>Strangers</w:t>
+      </w:r>
+    </w:p>
+    <w:p>
+      <w:pPr>
+        <w:numPr>
+          <w:ilvl w:val="1"/>
+          <w:numId w:val="20"/>
+        </w:numPr>
+        <w:spacing w:after="0" w:line="240" w:lineRule="auto"/>
+        <w:textAlignment w:val="baseline"/>
+        <w:rPr>
+          <w:rFonts w:ascii="Times New Roman" w:eastAsia="Times New Roman" w:hAnsi="Times New Roman" w:cs="Times New Roman"/>
+          <w:color w:val="000000"/>
+          <w:sz w:val="24"/>
+          <w:szCs w:val="24"/>
+        </w:rPr>
+      </w:pPr>
+      <w:r>
+        <w:rPr>
+          <w:rFonts w:ascii="Times New Roman" w:eastAsia="Times New Roman" w:hAnsi="Times New Roman" w:cs="Times New Roman"/>
+          <w:color w:val="000000"/>
+          <w:sz w:val="24"/>
+          <w:szCs w:val="24"/>
+        </w:rPr>
+        <w:t>Level found: 2</w:t>
+      </w:r>
+    </w:p>
+    <w:p>
+      <w:pPr>
+        <w:numPr>
+          <w:ilvl w:val="1"/>
+          <w:numId w:val="20"/>
+        </w:numPr>
+        <w:spacing w:after="0" w:line="240" w:lineRule="auto"/>
+        <w:textAlignment w:val="baseline"/>
+        <w:rPr>
+          <w:rFonts w:ascii="Times New Roman" w:eastAsia="Times New Roman" w:hAnsi="Times New Roman" w:cs="Times New Roman"/>
+          <w:color w:val="000000"/>
+          <w:sz w:val="24"/>
+          <w:szCs w:val="24"/>
+        </w:rPr>
+      </w:pPr>
+      <w:r>
+        <w:rPr>
+          <w:rFonts w:ascii="Times New Roman" w:eastAsia="Times New Roman" w:hAnsi="Times New Roman" w:cs="Times New Roman"/>
+          <w:color w:val="000000"/>
+          <w:sz w:val="24"/>
+          <w:szCs w:val="24"/>
+        </w:rPr>
+        <w:t xml:space="preserve">Strangers </w:t>
+      </w:r>
+      <w:r>
+        <w:rPr>
+          <w:rFonts w:ascii="Times New Roman" w:eastAsia="Times New Roman" w:hAnsi="Times New Roman" w:cs="Times New Roman"/>
+          <w:color w:val="000000"/>
+          <w:sz w:val="24"/>
+          <w:szCs w:val="24"/>
+        </w:rPr>
+        <w:t>walk over to Pablo and try to kidnap him. They are quite strong in health and strength, but a little bit slow</w:t>
+      </w:r>
+    </w:p>
+    <w:p>
+      <w:pPr>
+        <w:numPr>
+          <w:ilvl w:val="1"/>
+          <w:numId w:val="20"/>
+        </w:numPr>
+        <w:spacing w:after="0" w:line="240" w:lineRule="auto"/>
+        <w:textAlignment w:val="baseline"/>
+        <w:rPr>
+          <w:rFonts w:ascii="Times New Roman" w:eastAsia="Times New Roman" w:hAnsi="Times New Roman" w:cs="Times New Roman"/>
+          <w:color w:val="000000"/>
+          <w:sz w:val="24"/>
+          <w:szCs w:val="24"/>
+        </w:rPr>
+      </w:pPr>
+      <w:r>
+        <w:rPr>
+          <w:rFonts w:ascii="Times New Roman" w:eastAsia="Times New Roman" w:hAnsi="Times New Roman" w:cs="Times New Roman"/>
+          <w:color w:val="000000"/>
+          <w:sz w:val="24"/>
+          <w:szCs w:val="24"/>
+        </w:rPr>
+        <w:t>Strangers’ attacks are preceded by a voiceline and windup followed by a thrust of their gloved hand in Pablo’s direction. If hit, Pablo is dragged for a bit as the stranger runs away with his catch before dropping him.</w:t>
+      </w:r>
+    </w:p>
+    <w:p>
+      <w:pPr>
+        <w:numPr>
+          <w:ilvl w:val="1"/>
+          <w:numId w:val="20"/>
+        </w:numPr>
+        <w:spacing w:after="0" w:line="240" w:lineRule="auto"/>
+        <w:textAlignment w:val="baseline"/>
+        <w:rPr>
+          <w:rFonts w:ascii="Times New Roman" w:eastAsia="Times New Roman" w:hAnsi="Times New Roman" w:cs="Times New Roman"/>
+          <w:color w:val="000000"/>
+          <w:sz w:val="24"/>
+          <w:szCs w:val="24"/>
+        </w:rPr>
+      </w:pPr>
+      <w:r>
+        <w:rPr>
+          <w:rFonts w:ascii="Times New Roman" w:eastAsia="Times New Roman" w:hAnsi="Times New Roman" w:cs="Times New Roman"/>
+          <w:color w:val="000000"/>
+          <w:sz w:val="24"/>
+          <w:szCs w:val="24"/>
+        </w:rPr>
+        <w:t>Strangers scale normally in every way except speed.</w:t>
+      </w:r>
+    </w:p>
+    <w:p>
+      <w:pPr>
+        <w:numPr>
+          <w:ilvl w:val="0"/>
+          <w:numId w:val="20"/>
+        </w:numPr>
+        <w:spacing w:after="0" w:line="240" w:lineRule="auto"/>
+        <w:textAlignment w:val="baseline"/>
+        <w:rPr>
+          <w:rFonts w:ascii="Times New Roman" w:eastAsia="Times New Roman" w:hAnsi="Times New Roman" w:cs="Times New Roman"/>
+          <w:color w:val="000000"/>
+          <w:sz w:val="24"/>
+          <w:szCs w:val="24"/>
+        </w:rPr>
+      </w:pPr>
+      <w:r>
+        <w:rPr>
+          <w:rFonts w:ascii="Times New Roman" w:eastAsia="Times New Roman" w:hAnsi="Times New Roman" w:cs="Times New Roman"/>
+          <w:color w:val="000000"/>
+          <w:sz w:val="24"/>
+          <w:szCs w:val="24"/>
+        </w:rPr>
+        <w:t>Ghosts</w:t>
+      </w:r>
+    </w:p>
+    <w:p>
+      <w:pPr>
+        <w:numPr>
+          <w:ilvl w:val="1"/>
+          <w:numId w:val="20"/>
+        </w:numPr>
+        <w:spacing w:after="0" w:line="240" w:lineRule="auto"/>
+        <w:textAlignment w:val="baseline"/>
+        <w:rPr>
+          <w:rFonts w:ascii="Times New Roman" w:eastAsia="Times New Roman" w:hAnsi="Times New Roman" w:cs="Times New Roman"/>
+          <w:color w:val="000000"/>
+          <w:sz w:val="24"/>
+          <w:szCs w:val="24"/>
+        </w:rPr>
+      </w:pPr>
+      <w:r>
+        <w:rPr>
+          <w:rFonts w:ascii="Times New Roman" w:eastAsia="Times New Roman" w:hAnsi="Times New Roman" w:cs="Times New Roman"/>
+          <w:color w:val="000000"/>
+          <w:sz w:val="24"/>
+          <w:szCs w:val="24"/>
+        </w:rPr>
+        <w:t xml:space="preserve">Level found: </w:t>
+      </w:r>
+      <w:r>
+        <w:rPr>
+          <w:rFonts w:ascii="Times New Roman" w:eastAsia="Times New Roman" w:hAnsi="Times New Roman" w:cs="Times New Roman"/>
+          <w:color w:val="000000"/>
+          <w:sz w:val="24"/>
+          <w:szCs w:val="24"/>
+        </w:rPr>
+        <w:t>3</w:t>
+      </w:r>
+    </w:p>
+    <w:p>
+      <w:pPr>
+        <w:numPr>
+          <w:ilvl w:val="1"/>
+          <w:numId w:val="20"/>
+        </w:numPr>
+        <w:spacing w:after="0" w:line="240" w:lineRule="auto"/>
+        <w:textAlignment w:val="baseline"/>
+        <w:rPr>
+          <w:rFonts w:ascii="Times New Roman" w:eastAsia="Times New Roman" w:hAnsi="Times New Roman" w:cs="Times New Roman"/>
+          <w:color w:val="000000"/>
+          <w:sz w:val="24"/>
+          <w:szCs w:val="24"/>
+        </w:rPr>
+      </w:pPr>
+      <w:r>
+        <w:rPr>
+          <w:rFonts w:ascii="Times New Roman" w:eastAsia="Times New Roman" w:hAnsi="Times New Roman" w:cs="Times New Roman"/>
+          <w:color w:val="000000"/>
+          <w:sz w:val="24"/>
+          <w:szCs w:val="24"/>
+        </w:rPr>
+        <w:t>Ghosts are more of a supportive enemy, they slowly float above the ground and try to stun Pablo with a scream. Once stunned, they will try to come in for a low damage swipe.</w:t>
+      </w:r>
+    </w:p>
+    <w:p>
+      <w:pPr>
+        <w:numPr>
+          <w:ilvl w:val="1"/>
+          <w:numId w:val="20"/>
+        </w:numPr>
+        <w:spacing w:after="0" w:line="240" w:lineRule="auto"/>
+        <w:textAlignment w:val="baseline"/>
+        <w:rPr>
+          <w:rFonts w:ascii="Times New Roman" w:eastAsia="Times New Roman" w:hAnsi="Times New Roman" w:cs="Times New Roman"/>
+          <w:color w:val="000000"/>
+          <w:sz w:val="24"/>
+          <w:szCs w:val="24"/>
+        </w:rPr>
+      </w:pPr>
+      <w:r>
+        <w:rPr>
+          <w:rFonts w:ascii="Times New Roman" w:eastAsia="Times New Roman" w:hAnsi="Times New Roman" w:cs="Times New Roman"/>
+          <w:color w:val="000000"/>
+          <w:sz w:val="24"/>
+          <w:szCs w:val="24"/>
+        </w:rPr>
+        <w:t>One main attack which is an AOE scream whose hitbox will be displayed some kind of way. This stuns Pablo for x number of seconds which scales with sun height. The secondary attack is a low damage swipe which the ghost will try to do after it successfully stuns Pablo.</w:t>
+      </w:r>
+    </w:p>
+    <w:p>
+      <w:pPr>
+        <w:numPr>
+          <w:ilvl w:val="1"/>
+          <w:numId w:val="20"/>
+        </w:numPr>
+        <w:spacing w:after="0" w:line="240" w:lineRule="auto"/>
+        <w:textAlignment w:val="baseline"/>
+        <w:rPr>
+          <w:rFonts w:ascii="Times New Roman" w:eastAsia="Times New Roman" w:hAnsi="Times New Roman" w:cs="Times New Roman"/>
+          <w:color w:val="000000"/>
+          <w:sz w:val="24"/>
+          <w:szCs w:val="24"/>
+        </w:rPr>
+      </w:pPr>
+      <w:r>
+        <w:rPr>
+          <w:rFonts w:ascii="Times New Roman" w:eastAsia="Times New Roman" w:hAnsi="Times New Roman" w:cs="Times New Roman"/>
+          <w:color w:val="000000"/>
+          <w:sz w:val="24"/>
+          <w:szCs w:val="24"/>
+        </w:rPr>
+        <w:t>Scales poorly except stun duration.</w:t>
+      </w:r>
+    </w:p>
+    <w:p>
+      <w:pPr>
+        <w:spacing w:after="0" w:line="240" w:lineRule="auto"/>
+        <w:ind w:left="1440"/>
+        <w:textAlignment w:val="baseline"/>
+        <w:rPr>
+          <w:rFonts w:ascii="Times New Roman" w:eastAsia="Times New Roman" w:hAnsi="Times New Roman" w:cs="Times New Roman"/>
+          <w:color w:val="000000"/>
+          <w:sz w:val="24"/>
+          <w:szCs w:val="24"/>
+        </w:rPr>
+      </w:pPr>
+    </w:p>
+    <w:p>
+      <w:pPr>
+        <w:spacing w:after="0" w:line="240" w:lineRule="auto"/>
+        <w:textAlignment w:val="baseline"/>
+        <w:rPr>
+          <w:rFonts w:ascii="Times New Roman" w:eastAsia="Times New Roman" w:hAnsi="Times New Roman" w:cs="Times New Roman"/>
+          <w:color w:val="000000"/>
+          <w:sz w:val="24"/>
+          <w:szCs w:val="24"/>
+        </w:rPr>
+      </w:pPr>
+      <w:r>
+        <w:rPr>
+          <w:rFonts w:ascii="Times New Roman" w:eastAsia="Times New Roman" w:hAnsi="Times New Roman" w:cs="Times New Roman"/>
+          <w:color w:val="000000"/>
+          <w:sz w:val="24"/>
+          <w:szCs w:val="24"/>
+        </w:rPr>
+        <w:t>MAYBE</w:t>
+      </w:r>
+    </w:p>
+    <w:p>
+      <w:pPr>
+        <w:numPr>
+          <w:ilvl w:val="0"/>
+          <w:numId w:val="20"/>
+        </w:numPr>
+        <w:spacing w:after="0" w:line="240" w:lineRule="auto"/>
+        <w:textAlignment w:val="baseline"/>
+        <w:rPr>
+          <w:rFonts w:ascii="Times New Roman" w:eastAsia="Times New Roman" w:hAnsi="Times New Roman" w:cs="Times New Roman"/>
+          <w:color w:val="000000"/>
+          <w:sz w:val="24"/>
+          <w:szCs w:val="24"/>
+        </w:rPr>
+      </w:pPr>
+      <w:r>
+        <w:rPr>
+          <w:rFonts w:ascii="Times New Roman" w:eastAsia="Times New Roman" w:hAnsi="Times New Roman" w:cs="Times New Roman"/>
+          <w:color w:val="000000"/>
+          <w:sz w:val="24"/>
+          <w:szCs w:val="24"/>
+        </w:rPr>
+        <w:t>Zombies</w:t>
+      </w:r>
+    </w:p>
+    <w:p>
+      <w:pPr>
+        <w:numPr>
+          <w:ilvl w:val="1"/>
+          <w:numId w:val="20"/>
+        </w:numPr>
+        <w:spacing w:after="0" w:line="240" w:lineRule="auto"/>
+        <w:textAlignment w:val="baseline"/>
+        <w:rPr>
+          <w:rFonts w:ascii="Times New Roman" w:eastAsia="Times New Roman" w:hAnsi="Times New Roman" w:cs="Times New Roman"/>
+          <w:color w:val="000000"/>
+          <w:sz w:val="24"/>
+          <w:szCs w:val="24"/>
+        </w:rPr>
+      </w:pPr>
+      <w:r>
+        <w:rPr>
+          <w:rFonts w:ascii="Times New Roman" w:eastAsia="Times New Roman" w:hAnsi="Times New Roman" w:cs="Times New Roman"/>
+          <w:color w:val="000000"/>
+          <w:sz w:val="24"/>
+          <w:szCs w:val="24"/>
+        </w:rPr>
+        <w:t>Level found: 1 and 2</w:t>
+      </w:r>
+    </w:p>
+    <w:p>
+      <w:pPr>
+        <w:numPr>
+          <w:ilvl w:val="1"/>
+          <w:numId w:val="20"/>
+        </w:numPr>
+        <w:spacing w:after="0" w:line="240" w:lineRule="auto"/>
+        <w:textAlignment w:val="baseline"/>
+        <w:rPr>
+          <w:rFonts w:ascii="Times New Roman" w:eastAsia="Times New Roman" w:hAnsi="Times New Roman" w:cs="Times New Roman"/>
+          <w:color w:val="000000"/>
+          <w:sz w:val="24"/>
+          <w:szCs w:val="24"/>
+        </w:rPr>
+      </w:pPr>
+      <w:r>
+        <w:rPr>
+          <w:rFonts w:ascii="Times New Roman" w:eastAsia="Times New Roman" w:hAnsi="Times New Roman" w:cs="Times New Roman"/>
+          <w:color w:val="000000"/>
+          <w:sz w:val="24"/>
+          <w:szCs w:val="24"/>
+        </w:rPr>
+        <w:t>Zombies are slow and stupid; however, they are quite healthy and hit very hard as the sun goes down</w:t>
+      </w:r>
+    </w:p>
+    <w:p>
+      <w:pPr>
+        <w:numPr>
+          <w:ilvl w:val="1"/>
+          <w:numId w:val="20"/>
+        </w:numPr>
+        <w:spacing w:after="0" w:line="240" w:lineRule="auto"/>
+        <w:textAlignment w:val="baseline"/>
+        <w:rPr>
+          <w:rFonts w:ascii="Times New Roman" w:eastAsia="Times New Roman" w:hAnsi="Times New Roman" w:cs="Times New Roman"/>
+          <w:color w:val="000000"/>
+          <w:sz w:val="24"/>
+          <w:szCs w:val="24"/>
+        </w:rPr>
+      </w:pPr>
+      <w:r>
+        <w:rPr>
+          <w:rFonts w:ascii="Times New Roman" w:eastAsia="Times New Roman" w:hAnsi="Times New Roman" w:cs="Times New Roman"/>
+          <w:color w:val="000000"/>
+          <w:sz w:val="24"/>
+          <w:szCs w:val="24"/>
+        </w:rPr>
+        <w:t>They have one attack which is a meaty swipe with their arms. The attack has a lot of windup but could kill Pablo outright if hit later in the day.</w:t>
+      </w:r>
+    </w:p>
+    <w:p>
+      <w:pPr>
+        <w:numPr>
+          <w:ilvl w:val="1"/>
+          <w:numId w:val="20"/>
+        </w:numPr>
+        <w:spacing w:after="0" w:line="240" w:lineRule="auto"/>
+        <w:textAlignment w:val="baseline"/>
+        <w:rPr>
+          <w:rFonts w:ascii="Times New Roman" w:eastAsia="Times New Roman" w:hAnsi="Times New Roman" w:cs="Times New Roman"/>
+          <w:color w:val="000000"/>
+          <w:sz w:val="24"/>
+          <w:szCs w:val="24"/>
+        </w:rPr>
+      </w:pPr>
+      <w:r>
+        <w:rPr>
+          <w:rFonts w:ascii="Times New Roman" w:eastAsia="Times New Roman" w:hAnsi="Times New Roman" w:cs="Times New Roman"/>
+          <w:color w:val="000000"/>
+          <w:sz w:val="24"/>
+          <w:szCs w:val="24"/>
+        </w:rPr>
+        <w:t>Scales really well in terms of power, not so much health wise.</w:t>
+      </w:r>
+    </w:p>
+    <w:p>
+      <w:pPr>
+        <w:numPr>
+          <w:ilvl w:val="0"/>
+          <w:numId w:val="20"/>
+        </w:numPr>
+        <w:spacing w:after="0" w:line="240" w:lineRule="auto"/>
+        <w:textAlignment w:val="baseline"/>
+        <w:rPr>
+          <w:rFonts w:ascii="Times New Roman" w:eastAsia="Times New Roman" w:hAnsi="Times New Roman" w:cs="Times New Roman"/>
+          <w:color w:val="000000"/>
+          <w:sz w:val="24"/>
+          <w:szCs w:val="24"/>
+        </w:rPr>
+      </w:pPr>
+      <w:r>
+        <w:rPr>
+          <w:rFonts w:ascii="Times New Roman" w:eastAsia="Times New Roman" w:hAnsi="Times New Roman" w:cs="Times New Roman"/>
+          <w:color w:val="000000"/>
+          <w:sz w:val="24"/>
+          <w:szCs w:val="24"/>
+        </w:rPr>
+        <w:t>Spiders</w:t>
+      </w:r>
+    </w:p>
+    <w:p>
+      <w:pPr>
+        <w:numPr>
+          <w:ilvl w:val="1"/>
+          <w:numId w:val="20"/>
+        </w:numPr>
+        <w:spacing w:after="0" w:line="240" w:lineRule="auto"/>
+        <w:textAlignment w:val="baseline"/>
+        <w:rPr>
+          <w:rFonts w:ascii="Times New Roman" w:eastAsia="Times New Roman" w:hAnsi="Times New Roman" w:cs="Times New Roman"/>
+          <w:color w:val="000000"/>
+          <w:sz w:val="24"/>
+          <w:szCs w:val="24"/>
+        </w:rPr>
+      </w:pPr>
+      <w:r>
+        <w:rPr>
+          <w:rFonts w:ascii="Times New Roman" w:eastAsia="Times New Roman" w:hAnsi="Times New Roman" w:cs="Times New Roman"/>
+          <w:color w:val="000000"/>
+          <w:sz w:val="24"/>
+          <w:szCs w:val="24"/>
+        </w:rPr>
+        <w:t>Level found: 3</w:t>
+      </w:r>
+    </w:p>
+    <w:p>
+      <w:pPr>
+        <w:numPr>
+          <w:ilvl w:val="1"/>
+          <w:numId w:val="20"/>
+        </w:numPr>
+        <w:spacing w:after="0" w:line="240" w:lineRule="auto"/>
+        <w:textAlignment w:val="baseline"/>
+        <w:rPr>
+          <w:rFonts w:ascii="Times New Roman" w:eastAsia="Times New Roman" w:hAnsi="Times New Roman" w:cs="Times New Roman"/>
+          <w:color w:val="000000"/>
+          <w:sz w:val="24"/>
+          <w:szCs w:val="24"/>
+        </w:rPr>
+      </w:pPr>
+      <w:r>
+        <w:rPr>
+          <w:rFonts w:ascii="Times New Roman" w:eastAsia="Times New Roman" w:hAnsi="Times New Roman" w:cs="Times New Roman"/>
+          <w:color w:val="000000"/>
+          <w:sz w:val="24"/>
+          <w:szCs w:val="24"/>
+        </w:rPr>
+        <w:t>Spiders are very quick and have a larger detection radius than normal. They don’t hit very hard, but their attack has a very short cooldown.</w:t>
+      </w:r>
+    </w:p>
+    <w:p>
+      <w:pPr>
+        <w:numPr>
+          <w:ilvl w:val="1"/>
+          <w:numId w:val="20"/>
+        </w:numPr>
+        <w:spacing w:after="0" w:line="240" w:lineRule="auto"/>
+        <w:textAlignment w:val="baseline"/>
+        <w:rPr>
+          <w:rFonts w:ascii="Times New Roman" w:eastAsia="Times New Roman" w:hAnsi="Times New Roman" w:cs="Times New Roman"/>
+          <w:color w:val="000000"/>
+          <w:sz w:val="24"/>
+          <w:szCs w:val="24"/>
+        </w:rPr>
+      </w:pPr>
+      <w:r>
+        <w:rPr>
+          <w:rFonts w:ascii="Times New Roman" w:eastAsia="Times New Roman" w:hAnsi="Times New Roman" w:cs="Times New Roman"/>
+          <w:color w:val="000000"/>
+          <w:sz w:val="24"/>
+          <w:szCs w:val="24"/>
+        </w:rPr>
+        <w:lastRenderedPageBreak/>
+        <w:t>Their only attack is a melee range bite which has a short windup, and even shorter cooldown.</w:t>
+      </w:r>
+    </w:p>
+    <w:p>
+      <w:pPr>
+        <w:numPr>
+          <w:ilvl w:val="1"/>
+          <w:numId w:val="20"/>
+        </w:numPr>
+        <w:spacing w:after="0" w:line="240" w:lineRule="auto"/>
+        <w:textAlignment w:val="baseline"/>
+        <w:rPr>
+          <w:rFonts w:ascii="Times New Roman" w:eastAsia="Times New Roman" w:hAnsi="Times New Roman" w:cs="Times New Roman"/>
+          <w:color w:val="000000"/>
+          <w:sz w:val="24"/>
+          <w:szCs w:val="24"/>
+        </w:rPr>
+      </w:pPr>
+      <w:r>
+        <w:rPr>
+          <w:rFonts w:ascii="Times New Roman" w:eastAsia="Times New Roman" w:hAnsi="Times New Roman" w:cs="Times New Roman"/>
+          <w:color w:val="000000"/>
+          <w:sz w:val="24"/>
+          <w:szCs w:val="24"/>
+        </w:rPr>
+        <w:t>Damage and Health scale poorly, but the amount of them scales well with sun height.</w:t>
+      </w:r>
+    </w:p>
+    <w:p>
+      <w:pPr>
+        <w:numPr>
+          <w:ilvl w:val="0"/>
+          <w:numId w:val="20"/>
+        </w:numPr>
+        <w:spacing w:after="0" w:line="240" w:lineRule="auto"/>
+        <w:textAlignment w:val="baseline"/>
+        <w:rPr>
+          <w:rFonts w:ascii="Times New Roman" w:eastAsia="Times New Roman" w:hAnsi="Times New Roman" w:cs="Times New Roman"/>
+          <w:color w:val="000000"/>
+          <w:sz w:val="24"/>
+          <w:szCs w:val="24"/>
+        </w:rPr>
+      </w:pPr>
+      <w:r>
+        <w:rPr>
+          <w:rFonts w:ascii="Times New Roman" w:eastAsia="Times New Roman" w:hAnsi="Times New Roman" w:cs="Times New Roman"/>
+          <w:color w:val="000000"/>
+          <w:sz w:val="24"/>
+          <w:szCs w:val="24"/>
+        </w:rPr>
+        <w:t>Robots</w:t>
+      </w:r>
+    </w:p>
+    <w:p>
+      <w:pPr>
+        <w:numPr>
+          <w:ilvl w:val="1"/>
+          <w:numId w:val="20"/>
+        </w:numPr>
+        <w:spacing w:after="0" w:line="240" w:lineRule="auto"/>
+        <w:textAlignment w:val="baseline"/>
+        <w:rPr>
+          <w:rFonts w:ascii="Times New Roman" w:eastAsia="Times New Roman" w:hAnsi="Times New Roman" w:cs="Times New Roman"/>
+          <w:color w:val="000000"/>
+          <w:sz w:val="24"/>
+          <w:szCs w:val="24"/>
+        </w:rPr>
+      </w:pPr>
+      <w:r>
+        <w:rPr>
+          <w:rFonts w:ascii="Times New Roman" w:eastAsia="Times New Roman" w:hAnsi="Times New Roman" w:cs="Times New Roman"/>
+          <w:color w:val="000000"/>
+          <w:sz w:val="24"/>
+          <w:szCs w:val="24"/>
+        </w:rPr>
+        <w:t>Level found: 2</w:t>
+      </w:r>
+    </w:p>
+    <w:p>
+      <w:pPr>
+        <w:numPr>
+          <w:ilvl w:val="1"/>
+          <w:numId w:val="20"/>
+        </w:numPr>
+        <w:spacing w:after="0" w:line="240" w:lineRule="auto"/>
+        <w:textAlignment w:val="baseline"/>
+        <w:rPr>
+          <w:rFonts w:ascii="Times New Roman" w:eastAsia="Times New Roman" w:hAnsi="Times New Roman" w:cs="Times New Roman"/>
+          <w:color w:val="000000"/>
+          <w:sz w:val="24"/>
+          <w:szCs w:val="24"/>
+        </w:rPr>
+      </w:pPr>
+      <w:r>
+        <w:rPr>
+          <w:rFonts w:ascii="Times New Roman" w:eastAsia="Times New Roman" w:hAnsi="Times New Roman" w:cs="Times New Roman"/>
+          <w:color w:val="000000"/>
+          <w:sz w:val="24"/>
+          <w:szCs w:val="24"/>
+        </w:rPr>
+        <w:t>Robots walk rather quickly, but don’t do much of it as they prefer to camp and snipe Pablo with their arm cannon.</w:t>
+      </w:r>
+    </w:p>
+    <w:p>
+      <w:pPr>
+        <w:numPr>
+          <w:ilvl w:val="1"/>
+          <w:numId w:val="20"/>
+        </w:numPr>
+        <w:spacing w:after="0" w:line="240" w:lineRule="auto"/>
+        <w:textAlignment w:val="baseline"/>
+        <w:rPr>
+          <w:rFonts w:ascii="Times New Roman" w:eastAsia="Times New Roman" w:hAnsi="Times New Roman" w:cs="Times New Roman"/>
+          <w:color w:val="000000"/>
+          <w:sz w:val="24"/>
+          <w:szCs w:val="24"/>
+        </w:rPr>
+      </w:pPr>
+      <w:r>
+        <w:rPr>
+          <w:rFonts w:ascii="Times New Roman" w:eastAsia="Times New Roman" w:hAnsi="Times New Roman" w:cs="Times New Roman"/>
+          <w:color w:val="000000"/>
+          <w:sz w:val="24"/>
+          <w:szCs w:val="24"/>
+        </w:rPr>
+        <w:t>Robots have one attack which is their arm cannon blast. The range is not huge, but its wide cone make it tough to dodge.</w:t>
+      </w:r>
+    </w:p>
+    <w:p>
+      <w:pPr>
+        <w:numPr>
+          <w:ilvl w:val="1"/>
+          <w:numId w:val="20"/>
+        </w:numPr>
+        <w:spacing w:after="0" w:line="240" w:lineRule="auto"/>
+        <w:textAlignment w:val="baseline"/>
+        <w:rPr>
+          <w:rFonts w:ascii="Times New Roman" w:eastAsia="Times New Roman" w:hAnsi="Times New Roman" w:cs="Times New Roman"/>
+          <w:color w:val="000000"/>
+          <w:sz w:val="24"/>
+          <w:szCs w:val="24"/>
+        </w:rPr>
+      </w:pPr>
+      <w:r>
+        <w:rPr>
+          <w:rFonts w:ascii="Times New Roman" w:eastAsia="Times New Roman" w:hAnsi="Times New Roman" w:cs="Times New Roman"/>
+          <w:color w:val="000000"/>
+          <w:sz w:val="24"/>
+          <w:szCs w:val="24"/>
+        </w:rPr>
+        <w:t>Robots scale normally in all elements; they are essentially the base case.</w:t>
+      </w:r>
+    </w:p>
+    <w:p>
+      <w:pPr>
+        <w:numPr>
+          <w:ilvl w:val="0"/>
+          <w:numId w:val="20"/>
+        </w:numPr>
+        <w:spacing w:after="0" w:line="240" w:lineRule="auto"/>
+        <w:textAlignment w:val="baseline"/>
+        <w:rPr>
+          <w:rFonts w:ascii="Times New Roman" w:eastAsia="Times New Roman" w:hAnsi="Times New Roman" w:cs="Times New Roman"/>
+          <w:color w:val="000000"/>
+          <w:sz w:val="24"/>
+          <w:szCs w:val="24"/>
+        </w:rPr>
+      </w:pPr>
+      <w:r>
+        <w:rPr>
+          <w:rFonts w:ascii="Times New Roman" w:eastAsia="Times New Roman" w:hAnsi="Times New Roman" w:cs="Times New Roman"/>
+          <w:color w:val="000000"/>
+          <w:sz w:val="24"/>
+          <w:szCs w:val="24"/>
+        </w:rPr>
+        <w:t>Wolves</w:t>
+      </w:r>
+    </w:p>
+    <w:p>
+      <w:pPr>
+        <w:numPr>
+          <w:ilvl w:val="1"/>
+          <w:numId w:val="20"/>
+        </w:numPr>
+        <w:spacing w:after="0" w:line="240" w:lineRule="auto"/>
+        <w:textAlignment w:val="baseline"/>
+        <w:rPr>
+          <w:rFonts w:ascii="Times New Roman" w:eastAsia="Times New Roman" w:hAnsi="Times New Roman" w:cs="Times New Roman"/>
+          <w:color w:val="000000"/>
+          <w:sz w:val="24"/>
+          <w:szCs w:val="24"/>
+        </w:rPr>
+      </w:pPr>
+      <w:r>
+        <w:rPr>
+          <w:rFonts w:ascii="Times New Roman" w:eastAsia="Times New Roman" w:hAnsi="Times New Roman" w:cs="Times New Roman"/>
+          <w:color w:val="000000"/>
+          <w:sz w:val="24"/>
+          <w:szCs w:val="24"/>
+        </w:rPr>
+        <w:t>Level found: 3</w:t>
+      </w:r>
+    </w:p>
+    <w:p>
+      <w:pPr>
+        <w:numPr>
+          <w:ilvl w:val="1"/>
+          <w:numId w:val="20"/>
+        </w:numPr>
+        <w:spacing w:after="0" w:line="240" w:lineRule="auto"/>
+        <w:textAlignment w:val="baseline"/>
+        <w:rPr>
+          <w:rFonts w:ascii="Times New Roman" w:eastAsia="Times New Roman" w:hAnsi="Times New Roman" w:cs="Times New Roman"/>
+          <w:color w:val="000000"/>
+          <w:sz w:val="24"/>
+          <w:szCs w:val="24"/>
+        </w:rPr>
+      </w:pPr>
+      <w:r>
+        <w:rPr>
+          <w:rFonts w:ascii="Times New Roman" w:eastAsia="Times New Roman" w:hAnsi="Times New Roman" w:cs="Times New Roman"/>
+          <w:color w:val="000000"/>
+          <w:sz w:val="24"/>
+          <w:szCs w:val="24"/>
+        </w:rPr>
+        <w:t>The big baddies of the park, wolves are healthy, deal good damage, and are relatively quick. They are a bit more rare than the other enemies.</w:t>
+      </w:r>
+    </w:p>
+    <w:p>
+      <w:pPr>
+        <w:numPr>
+          <w:ilvl w:val="1"/>
+          <w:numId w:val="20"/>
+        </w:numPr>
+        <w:spacing w:after="0" w:line="240" w:lineRule="auto"/>
+        <w:textAlignment w:val="baseline"/>
+        <w:rPr>
+          <w:rFonts w:ascii="Times New Roman" w:eastAsia="Times New Roman" w:hAnsi="Times New Roman" w:cs="Times New Roman"/>
+          <w:color w:val="000000"/>
+          <w:sz w:val="24"/>
+          <w:szCs w:val="24"/>
+        </w:rPr>
+      </w:pPr>
+      <w:r>
+        <w:rPr>
+          <w:rFonts w:ascii="Times New Roman" w:eastAsia="Times New Roman" w:hAnsi="Times New Roman" w:cs="Times New Roman"/>
+          <w:color w:val="000000"/>
+          <w:sz w:val="24"/>
+          <w:szCs w:val="24"/>
+        </w:rPr>
+        <w:t>Their attacks include a charge, a bite, and seldomly a howl which debuffs Pablo in some way.</w:t>
+      </w:r>
+    </w:p>
+    <w:p>
+      <w:pPr>
+        <w:numPr>
+          <w:ilvl w:val="1"/>
+          <w:numId w:val="20"/>
+        </w:numPr>
+        <w:spacing w:after="0" w:line="240" w:lineRule="auto"/>
+        <w:textAlignment w:val="baseline"/>
+        <w:rPr>
+          <w:rFonts w:ascii="Times New Roman" w:eastAsia="Times New Roman" w:hAnsi="Times New Roman" w:cs="Times New Roman"/>
+          <w:color w:val="000000"/>
+          <w:sz w:val="24"/>
+          <w:szCs w:val="24"/>
+        </w:rPr>
+      </w:pPr>
+      <w:r>
+        <w:rPr>
+          <w:rFonts w:ascii="Times New Roman" w:eastAsia="Times New Roman" w:hAnsi="Times New Roman" w:cs="Times New Roman"/>
+          <w:color w:val="000000"/>
+          <w:sz w:val="24"/>
+          <w:szCs w:val="24"/>
+        </w:rPr>
+        <w:t>Damage, health, and cooldown scale particularly well.</w:t>
+      </w:r>
+    </w:p>
+    <w:p>
+      <w:pPr>
+        <w:spacing w:after="0" w:line="240" w:lineRule="auto"/>
+        <w:textAlignment w:val="baseline"/>
+        <w:rPr>
+          <w:rFonts w:ascii="Times New Roman" w:eastAsia="Times New Roman" w:hAnsi="Times New Roman" w:cs="Times New Roman"/>
+          <w:color w:val="000000"/>
+          <w:sz w:val="24"/>
+          <w:szCs w:val="24"/>
+        </w:rPr>
+      </w:pPr>
+    </w:p>
+    <w:p>
+      <w:pPr>
+        <w:spacing w:after="0" w:line="240" w:lineRule="auto"/>
+        <w:textAlignment w:val="baseline"/>
+        <w:rPr>
+          <w:rFonts w:ascii="Times New Roman" w:eastAsia="Times New Roman" w:hAnsi="Times New Roman" w:cs="Times New Roman"/>
+          <w:color w:val="000000"/>
+          <w:sz w:val="24"/>
+          <w:szCs w:val="24"/>
+        </w:rPr>
+      </w:pPr>
+    </w:p>
+    <w:p>
+      <w:pPr>
+        <w:spacing w:after="0" w:line="240" w:lineRule="auto"/>
+        <w:rPr>
+          <w:rFonts w:ascii="Times New Roman" w:eastAsia="Times New Roman" w:hAnsi="Times New Roman" w:cs="Times New Roman"/>
+          <w:sz w:val="24"/>
+          <w:szCs w:val="24"/>
+        </w:rPr>
+      </w:pPr>
+      <w:r>
+        <w:rPr>
+          <w:rFonts w:ascii="Times New Roman" w:eastAsia="Times New Roman" w:hAnsi="Times New Roman" w:cs="Times New Roman"/>
+          <w:color w:val="000000"/>
+          <w:sz w:val="24"/>
+          <w:szCs w:val="24"/>
+        </w:rPr>
+        <w:t>Bosses</w:t>
+      </w:r>
+    </w:p>
+    <w:p>
+      <w:pPr>
+        <w:numPr>
+          <w:ilvl w:val="0"/>
+          <w:numId w:val="21"/>
+        </w:numPr>
+        <w:spacing w:after="0" w:line="240" w:lineRule="auto"/>
+        <w:textAlignment w:val="baseline"/>
+        <w:rPr>
+          <w:rFonts w:ascii="Times New Roman" w:eastAsia="Times New Roman" w:hAnsi="Times New Roman" w:cs="Times New Roman"/>
+          <w:color w:val="000000"/>
+          <w:sz w:val="24"/>
+          <w:szCs w:val="24"/>
+        </w:rPr>
+      </w:pPr>
+      <w:r>
+        <w:rPr>
+          <w:rFonts w:ascii="Times New Roman" w:eastAsia="Times New Roman" w:hAnsi="Times New Roman" w:cs="Times New Roman"/>
+          <w:color w:val="000000"/>
+          <w:sz w:val="24"/>
+          <w:szCs w:val="24"/>
+        </w:rPr>
+        <w:t>Paco The Clown</w:t>
+      </w:r>
+      <w:r>
+        <w:rPr>
+          <w:rFonts w:ascii="Times New Roman" w:eastAsia="Times New Roman" w:hAnsi="Times New Roman" w:cs="Times New Roman"/>
+          <w:color w:val="000000"/>
+          <w:sz w:val="24"/>
+          <w:szCs w:val="24"/>
+        </w:rPr>
+        <w:t xml:space="preserve"> (boss of forest)</w:t>
+      </w:r>
+    </w:p>
+    <w:p>
+      <w:pPr>
+        <w:numPr>
+          <w:ilvl w:val="1"/>
+          <w:numId w:val="21"/>
+        </w:numPr>
+        <w:spacing w:after="0" w:line="240" w:lineRule="auto"/>
+        <w:textAlignment w:val="baseline"/>
+        <w:rPr>
+          <w:rFonts w:ascii="Times New Roman" w:eastAsia="Times New Roman" w:hAnsi="Times New Roman" w:cs="Times New Roman"/>
+          <w:color w:val="000000"/>
+          <w:sz w:val="24"/>
+          <w:szCs w:val="24"/>
+        </w:rPr>
+      </w:pPr>
+      <w:r>
+        <w:rPr>
+          <w:rFonts w:ascii="Times New Roman" w:eastAsia="Times New Roman" w:hAnsi="Times New Roman" w:cs="Times New Roman"/>
+          <w:color w:val="000000"/>
+          <w:sz w:val="24"/>
+          <w:szCs w:val="24"/>
+        </w:rPr>
+        <w:t>The first boss of the game. Pablo hates clowns. He thinks they are stupid.</w:t>
+      </w:r>
+    </w:p>
+    <w:p>
+      <w:pPr>
+        <w:numPr>
+          <w:ilvl w:val="0"/>
+          <w:numId w:val="21"/>
+        </w:numPr>
+        <w:spacing w:after="0" w:line="240" w:lineRule="auto"/>
+        <w:textAlignment w:val="baseline"/>
+        <w:rPr>
+          <w:rFonts w:ascii="Times New Roman" w:eastAsia="Times New Roman" w:hAnsi="Times New Roman" w:cs="Times New Roman"/>
+          <w:color w:val="000000"/>
+          <w:sz w:val="24"/>
+          <w:szCs w:val="24"/>
+        </w:rPr>
+      </w:pPr>
+      <w:r>
+        <w:rPr>
+          <w:rFonts w:ascii="Times New Roman" w:eastAsia="Times New Roman" w:hAnsi="Times New Roman" w:cs="Times New Roman"/>
+          <w:color w:val="000000"/>
+          <w:sz w:val="24"/>
+          <w:szCs w:val="24"/>
+        </w:rPr>
+        <w:t>Dr. Dentist</w:t>
+      </w:r>
+      <w:r>
+        <w:rPr>
+          <w:rFonts w:ascii="Times New Roman" w:eastAsia="Times New Roman" w:hAnsi="Times New Roman" w:cs="Times New Roman"/>
+          <w:color w:val="000000"/>
+          <w:sz w:val="24"/>
+          <w:szCs w:val="24"/>
+        </w:rPr>
+        <w:t xml:space="preserve"> (boss of playground)</w:t>
+      </w:r>
+    </w:p>
+    <w:p>
+      <w:pPr>
+        <w:numPr>
+          <w:ilvl w:val="1"/>
+          <w:numId w:val="21"/>
+        </w:numPr>
+        <w:spacing w:after="0" w:line="240" w:lineRule="auto"/>
+        <w:textAlignment w:val="baseline"/>
+        <w:rPr>
+          <w:rFonts w:ascii="Times New Roman" w:eastAsia="Times New Roman" w:hAnsi="Times New Roman" w:cs="Times New Roman"/>
+          <w:color w:val="000000"/>
+          <w:sz w:val="24"/>
+          <w:szCs w:val="24"/>
+        </w:rPr>
+      </w:pPr>
+      <w:r>
+        <w:rPr>
+          <w:rFonts w:ascii="Times New Roman" w:eastAsia="Times New Roman" w:hAnsi="Times New Roman" w:cs="Times New Roman"/>
+          <w:color w:val="000000"/>
+          <w:sz w:val="24"/>
+          <w:szCs w:val="24"/>
+        </w:rPr>
+        <w:t>The second boss of the game. A horrifying entity that represents shots from the  doctor and visits to the dentist. Expect a lot of drills and needles.</w:t>
+      </w:r>
+    </w:p>
+    <w:p>
+      <w:pPr>
+        <w:numPr>
+          <w:ilvl w:val="0"/>
+          <w:numId w:val="21"/>
+        </w:numPr>
+        <w:spacing w:after="0" w:line="240" w:lineRule="auto"/>
+        <w:textAlignment w:val="baseline"/>
+        <w:rPr>
+          <w:rFonts w:ascii="Times New Roman" w:eastAsia="Times New Roman" w:hAnsi="Times New Roman" w:cs="Times New Roman"/>
+          <w:color w:val="000000"/>
+          <w:sz w:val="24"/>
+          <w:szCs w:val="24"/>
+        </w:rPr>
+      </w:pPr>
+      <w:r>
+        <w:rPr>
+          <w:rFonts w:ascii="Times New Roman" w:eastAsia="Times New Roman" w:hAnsi="Times New Roman" w:cs="Times New Roman"/>
+          <w:color w:val="000000"/>
+          <w:sz w:val="24"/>
+          <w:szCs w:val="24"/>
+        </w:rPr>
+        <w:t>Shadow Boss</w:t>
+      </w:r>
+      <w:r>
+        <w:rPr>
+          <w:rFonts w:ascii="Times New Roman" w:eastAsia="Times New Roman" w:hAnsi="Times New Roman" w:cs="Times New Roman"/>
+          <w:color w:val="000000"/>
+          <w:sz w:val="24"/>
+          <w:szCs w:val="24"/>
+        </w:rPr>
+        <w:t xml:space="preserve"> (boss of </w:t>
+      </w:r>
+      <w:r>
+        <w:rPr>
+          <w:rFonts w:ascii="Times New Roman" w:eastAsia="Times New Roman" w:hAnsi="Times New Roman" w:cs="Times New Roman"/>
+          <w:color w:val="000000"/>
+          <w:sz w:val="24"/>
+          <w:szCs w:val="24"/>
+        </w:rPr>
+        <w:t>suburbs)</w:t>
       </w:r>
       <w:bookmarkStart w:id="0" w:name="_GoBack"/>
       <w:bookmarkEnd w:id="0"/>
-      <w:r>
-        <w:rPr>
-          <w:rFonts w:ascii="Times New Roman" w:eastAsia="Times New Roman" w:hAnsi="Times New Roman" w:cs="Times New Roman"/>
-          <w:color w:val="000000"/>
-          <w:sz w:val="24"/>
-          <w:szCs w:val="24"/>
-        </w:rPr>
-        <w:t>programmers.</w:t>
-      </w:r>
-    </w:p>
-    <w:p>
-      <w:pPr>
-        <w:numPr>
-          <w:ilvl w:val="0"/>
-          <w:numId w:val="17"/>
-        </w:numPr>
-        <w:spacing w:after="0" w:line="240" w:lineRule="auto"/>
-        <w:textAlignment w:val="baseline"/>
-        <w:rPr>
-          <w:rFonts w:ascii="Times New Roman" w:eastAsia="Times New Roman" w:hAnsi="Times New Roman" w:cs="Times New Roman"/>
-          <w:color w:val="000000"/>
-          <w:sz w:val="24"/>
-          <w:szCs w:val="24"/>
-        </w:rPr>
-      </w:pPr>
-      <w:r>
-        <w:rPr>
-          <w:rFonts w:ascii="Times New Roman" w:eastAsia="Times New Roman" w:hAnsi="Times New Roman" w:cs="Times New Roman"/>
-          <w:color w:val="000000"/>
-          <w:sz w:val="24"/>
-          <w:szCs w:val="24"/>
-        </w:rPr>
-        <w:t>Angel Martinez is the lead artist and designer of character art as well as SFX, music, and voice.</w:t>
-      </w:r>
-    </w:p>
-    <w:p>
-      <w:pPr>
-        <w:numPr>
-          <w:ilvl w:val="0"/>
-          <w:numId w:val="17"/>
-        </w:numPr>
-        <w:spacing w:after="0" w:line="240" w:lineRule="auto"/>
-        <w:textAlignment w:val="baseline"/>
-        <w:rPr>
-          <w:rFonts w:ascii="Times New Roman" w:eastAsia="Times New Roman" w:hAnsi="Times New Roman" w:cs="Times New Roman"/>
-          <w:color w:val="000000"/>
-          <w:sz w:val="24"/>
-          <w:szCs w:val="24"/>
-        </w:rPr>
-      </w:pPr>
-      <w:r>
-        <w:rPr>
-          <w:rFonts w:ascii="Times New Roman" w:eastAsia="Times New Roman" w:hAnsi="Times New Roman" w:cs="Times New Roman"/>
-          <w:color w:val="000000"/>
-          <w:sz w:val="24"/>
-          <w:szCs w:val="24"/>
-        </w:rPr>
-        <w:t>Bram Metz is the lead artist and designer of game environment and art style direction.</w:t>
-      </w:r>
-    </w:p>
-    <w:p>
-      <w:pPr>
-        <w:numPr>
-          <w:ilvl w:val="0"/>
-          <w:numId w:val="17"/>
-        </w:numPr>
-        <w:spacing w:after="0" w:line="240" w:lineRule="auto"/>
-        <w:textAlignment w:val="baseline"/>
-        <w:rPr>
-          <w:rFonts w:ascii="Times New Roman" w:eastAsia="Times New Roman" w:hAnsi="Times New Roman" w:cs="Times New Roman"/>
-          <w:color w:val="000000"/>
-          <w:sz w:val="24"/>
-          <w:szCs w:val="24"/>
-        </w:rPr>
-      </w:pPr>
-      <w:r>
-        <w:rPr>
-          <w:rFonts w:ascii="Times New Roman" w:eastAsia="Times New Roman" w:hAnsi="Times New Roman" w:cs="Times New Roman"/>
-          <w:color w:val="000000"/>
-          <w:sz w:val="24"/>
-          <w:szCs w:val="24"/>
-        </w:rPr>
-        <w:t xml:space="preserve">Jordan </w:t>
-      </w:r>
-      <w:proofErr w:type="spellStart"/>
-      <w:r>
-        <w:rPr>
-          <w:rFonts w:ascii="Times New Roman" w:eastAsia="Times New Roman" w:hAnsi="Times New Roman" w:cs="Times New Roman"/>
-          <w:color w:val="000000"/>
-          <w:sz w:val="24"/>
-          <w:szCs w:val="24"/>
-        </w:rPr>
-        <w:t>Mese</w:t>
-      </w:r>
-      <w:proofErr w:type="spellEnd"/>
-      <w:r>
-        <w:rPr>
-          <w:rFonts w:ascii="Times New Roman" w:eastAsia="Times New Roman" w:hAnsi="Times New Roman" w:cs="Times New Roman"/>
-          <w:color w:val="000000"/>
-          <w:sz w:val="24"/>
-          <w:szCs w:val="24"/>
-        </w:rPr>
-        <w:t xml:space="preserve"> is a programmer specializing in design of mechanics.</w:t>
-      </w:r>
-    </w:p>
-    <w:p>
-      <w:pPr>
-        <w:numPr>
-          <w:ilvl w:val="0"/>
-          <w:numId w:val="17"/>
-        </w:numPr>
-        <w:spacing w:after="0" w:line="240" w:lineRule="auto"/>
-        <w:textAlignment w:val="baseline"/>
-        <w:rPr>
-          <w:rFonts w:ascii="Times New Roman" w:eastAsia="Times New Roman" w:hAnsi="Times New Roman" w:cs="Times New Roman"/>
-          <w:color w:val="000000"/>
-          <w:sz w:val="24"/>
-          <w:szCs w:val="24"/>
-        </w:rPr>
-      </w:pPr>
-      <w:r>
-        <w:rPr>
-          <w:rFonts w:ascii="Times New Roman" w:eastAsia="Times New Roman" w:hAnsi="Times New Roman" w:cs="Times New Roman"/>
-          <w:color w:val="000000"/>
-          <w:sz w:val="24"/>
-          <w:szCs w:val="24"/>
-        </w:rPr>
-        <w:t xml:space="preserve">Courtland </w:t>
-      </w:r>
-      <w:proofErr w:type="spellStart"/>
-      <w:r>
-        <w:rPr>
-          <w:rFonts w:ascii="Times New Roman" w:eastAsia="Times New Roman" w:hAnsi="Times New Roman" w:cs="Times New Roman"/>
-          <w:color w:val="000000"/>
-          <w:sz w:val="24"/>
-          <w:szCs w:val="24"/>
-        </w:rPr>
-        <w:t>Crouchet</w:t>
-      </w:r>
-      <w:proofErr w:type="spellEnd"/>
-      <w:r>
-        <w:rPr>
-          <w:rFonts w:ascii="Times New Roman" w:eastAsia="Times New Roman" w:hAnsi="Times New Roman" w:cs="Times New Roman"/>
-          <w:color w:val="000000"/>
-          <w:sz w:val="24"/>
-          <w:szCs w:val="24"/>
-        </w:rPr>
-        <w:t xml:space="preserve"> is a programmer specializing in website design.</w:t>
-      </w:r>
-    </w:p>
-    <w:p>
-      <w:pPr>
-        <w:numPr>
-          <w:ilvl w:val="0"/>
-          <w:numId w:val="17"/>
-        </w:numPr>
-        <w:spacing w:after="0" w:line="240" w:lineRule="auto"/>
-        <w:textAlignment w:val="baseline"/>
-        <w:rPr>
-          <w:rFonts w:ascii="Times New Roman" w:eastAsia="Times New Roman" w:hAnsi="Times New Roman" w:cs="Times New Roman"/>
-          <w:color w:val="000000"/>
-          <w:sz w:val="24"/>
-          <w:szCs w:val="24"/>
-        </w:rPr>
-      </w:pPr>
-      <w:r>
-        <w:rPr>
-          <w:rFonts w:ascii="Times New Roman" w:eastAsia="Times New Roman" w:hAnsi="Times New Roman" w:cs="Times New Roman"/>
-          <w:color w:val="000000"/>
-          <w:sz w:val="24"/>
-          <w:szCs w:val="24"/>
-        </w:rPr>
-        <w:t>Leopold Frilot is a programmer focusing on documentation.</w:t>
-      </w:r>
-    </w:p>
-    <w:p>
-      <w:pPr>
-        <w:spacing w:after="0" w:line="240" w:lineRule="auto"/>
-        <w:rPr>
-          <w:rFonts w:ascii="Times New Roman" w:eastAsia="Times New Roman" w:hAnsi="Times New Roman" w:cs="Times New Roman"/>
-          <w:sz w:val="24"/>
-          <w:szCs w:val="24"/>
-        </w:rPr>
-      </w:pPr>
-      <w:r>
-        <w:rPr>
-          <w:rFonts w:ascii="Times New Roman" w:eastAsia="Times New Roman" w:hAnsi="Times New Roman" w:cs="Times New Roman"/>
-          <w:color w:val="000000"/>
-          <w:sz w:val="24"/>
-          <w:szCs w:val="24"/>
-        </w:rPr>
-        <w:t> </w:t>
-      </w:r>
-    </w:p>
-    <w:p>
-      <w:pPr>
-        <w:spacing w:after="0" w:line="240" w:lineRule="auto"/>
-        <w:rPr>
-          <w:rFonts w:ascii="Times New Roman" w:eastAsia="Times New Roman" w:hAnsi="Times New Roman" w:cs="Times New Roman"/>
-          <w:sz w:val="24"/>
-          <w:szCs w:val="24"/>
-        </w:rPr>
-      </w:pPr>
-      <w:r>
-        <w:rPr>
-          <w:rFonts w:ascii="Times New Roman" w:eastAsia="Times New Roman" w:hAnsi="Times New Roman" w:cs="Times New Roman"/>
-          <w:color w:val="000000"/>
-          <w:sz w:val="24"/>
-          <w:szCs w:val="24"/>
-          <w:u w:val="single"/>
-        </w:rPr>
-        <w:t>Characters</w:t>
-      </w:r>
-    </w:p>
-    <w:p>
-      <w:pPr>
-        <w:numPr>
-          <w:ilvl w:val="0"/>
-          <w:numId w:val="18"/>
-        </w:numPr>
-        <w:spacing w:after="0" w:line="240" w:lineRule="auto"/>
-        <w:textAlignment w:val="baseline"/>
-        <w:rPr>
-          <w:rFonts w:ascii="Times New Roman" w:eastAsia="Times New Roman" w:hAnsi="Times New Roman" w:cs="Times New Roman"/>
-          <w:color w:val="000000"/>
-          <w:sz w:val="24"/>
-          <w:szCs w:val="24"/>
-        </w:rPr>
-      </w:pPr>
-      <w:r>
-        <w:rPr>
-          <w:rFonts w:ascii="Times New Roman" w:eastAsia="Times New Roman" w:hAnsi="Times New Roman" w:cs="Times New Roman"/>
-          <w:color w:val="000000"/>
-          <w:sz w:val="24"/>
-          <w:szCs w:val="24"/>
-        </w:rPr>
-        <w:t>Pablo is the main character of the game and the character you will be playing as. He is the righteous protector of mankind, sworn to protect his land from evil. Well, at least that’s what he would tell you. Pablo is a dutiful, resourceful, 9yo kid playing at the local park. With a stick in his hand and a snack in his pocket, he vows to complete his mother’s quest.</w:t>
-      </w:r>
-    </w:p>
-    <w:p>
-      <w:pPr>
-        <w:numPr>
-          <w:ilvl w:val="0"/>
-          <w:numId w:val="18"/>
-        </w:numPr>
-        <w:spacing w:after="0" w:line="240" w:lineRule="auto"/>
-        <w:textAlignment w:val="baseline"/>
-        <w:rPr>
-          <w:rFonts w:ascii="Times New Roman" w:eastAsia="Times New Roman" w:hAnsi="Times New Roman" w:cs="Times New Roman"/>
-          <w:color w:val="000000"/>
-          <w:sz w:val="24"/>
-          <w:szCs w:val="24"/>
-        </w:rPr>
-      </w:pPr>
-      <w:r>
-        <w:rPr>
-          <w:rFonts w:ascii="Times New Roman" w:eastAsia="Times New Roman" w:hAnsi="Times New Roman" w:cs="Times New Roman"/>
-          <w:color w:val="000000"/>
-          <w:sz w:val="24"/>
-          <w:szCs w:val="24"/>
-        </w:rPr>
-        <w:t>The older brother is the driving force of the game. He presents Pablo with his main “quest” at the beginning of each playthrough and reminds Pablo that he needs to return before the streetlights turn on at regular intervals. The older brother also gives the level specific quest to find something located in one of the areas of interest in the park.</w:t>
-      </w:r>
-    </w:p>
-    <w:p>
-      <w:pPr>
-        <w:numPr>
-          <w:ilvl w:val="0"/>
-          <w:numId w:val="18"/>
-        </w:numPr>
-        <w:spacing w:after="0" w:line="240" w:lineRule="auto"/>
-        <w:textAlignment w:val="baseline"/>
-        <w:rPr>
-          <w:rFonts w:ascii="Times New Roman" w:eastAsia="Times New Roman" w:hAnsi="Times New Roman" w:cs="Times New Roman"/>
-          <w:color w:val="000000"/>
-          <w:sz w:val="24"/>
-          <w:szCs w:val="24"/>
-        </w:rPr>
-      </w:pPr>
-      <w:r>
-        <w:rPr>
-          <w:rFonts w:ascii="Times New Roman" w:eastAsia="Times New Roman" w:hAnsi="Times New Roman" w:cs="Times New Roman"/>
-          <w:color w:val="000000"/>
-          <w:sz w:val="24"/>
-          <w:szCs w:val="24"/>
-        </w:rPr>
-        <w:t>The homeless man blocks passage to the next level. The homeless man likes to play along with Pablo’s imaginary world and tells him what he needs to continue to the boss of the level. He is represented physically sitting on a park bench and will move the bench once Pablo has the necessary requirements.</w:t>
-      </w:r>
-    </w:p>
-    <w:p>
-      <w:pPr>
-        <w:spacing w:after="0" w:line="240" w:lineRule="auto"/>
-        <w:rPr>
-          <w:rFonts w:ascii="Times New Roman" w:eastAsia="Times New Roman" w:hAnsi="Times New Roman" w:cs="Times New Roman"/>
-          <w:sz w:val="24"/>
-          <w:szCs w:val="24"/>
-        </w:rPr>
-      </w:pPr>
-      <w:r>
-        <w:rPr>
-          <w:rFonts w:ascii="Times New Roman" w:eastAsia="Times New Roman" w:hAnsi="Times New Roman" w:cs="Times New Roman"/>
-          <w:color w:val="000000"/>
-          <w:sz w:val="24"/>
-          <w:szCs w:val="24"/>
-        </w:rPr>
-        <w:t> </w:t>
-      </w:r>
-    </w:p>
-    <w:p>
-      <w:pPr>
-        <w:spacing w:after="0" w:line="240" w:lineRule="auto"/>
-        <w:rPr>
-          <w:rFonts w:ascii="Times New Roman" w:eastAsia="Times New Roman" w:hAnsi="Times New Roman" w:cs="Times New Roman"/>
-          <w:sz w:val="24"/>
-          <w:szCs w:val="24"/>
-        </w:rPr>
-      </w:pPr>
-      <w:r>
-        <w:rPr>
-          <w:rFonts w:ascii="Times New Roman" w:eastAsia="Times New Roman" w:hAnsi="Times New Roman" w:cs="Times New Roman"/>
-          <w:color w:val="000000"/>
-          <w:sz w:val="24"/>
-          <w:szCs w:val="24"/>
-          <w:u w:val="single"/>
-        </w:rPr>
-        <w:t>Setting</w:t>
-      </w:r>
-    </w:p>
-    <w:p>
-      <w:pPr>
-        <w:spacing w:after="0" w:line="240" w:lineRule="auto"/>
-        <w:rPr>
-          <w:rFonts w:ascii="Times New Roman" w:eastAsia="Times New Roman" w:hAnsi="Times New Roman" w:cs="Times New Roman"/>
-          <w:sz w:val="24"/>
-          <w:szCs w:val="24"/>
-        </w:rPr>
-      </w:pPr>
-      <w:r>
-        <w:rPr>
-          <w:rFonts w:ascii="Times New Roman" w:eastAsia="Times New Roman" w:hAnsi="Times New Roman" w:cs="Times New Roman"/>
-          <w:color w:val="000000"/>
-          <w:sz w:val="24"/>
-          <w:szCs w:val="24"/>
-        </w:rPr>
-        <w:t xml:space="preserve">The game takes place in a neighborhood suburban park. The afternoon sun casts a soft orange glow over the large grassy area. The park is vast landscape with hills, trees, boulders, playground equipment, water fountains, winding sidewalks, and a few park benches which the homeless man likes to populate. Each “level” will be a different section of the park sectioned off by impassable terrain and the homeless man which guards the entrance to the next level. As Pablo traverses through the levels, he will come closer and closer to the main road which leads him back home. </w:t>
-      </w:r>
-      <w:r>
-        <w:rPr>
-          <w:rFonts w:ascii="Times New Roman" w:eastAsia="Times New Roman" w:hAnsi="Times New Roman" w:cs="Times New Roman"/>
-          <w:color w:val="000000"/>
-          <w:sz w:val="24"/>
-          <w:szCs w:val="24"/>
-        </w:rPr>
-        <w:lastRenderedPageBreak/>
-        <w:t>Meanwhile, time will pass, and light will dim, turning the pleasant afternoon shadows into something almost sinister.</w:t>
-      </w:r>
-    </w:p>
-    <w:p>
-      <w:pPr>
-        <w:spacing w:after="0" w:line="240" w:lineRule="auto"/>
-        <w:rPr>
-          <w:rFonts w:ascii="Times New Roman" w:eastAsia="Times New Roman" w:hAnsi="Times New Roman" w:cs="Times New Roman"/>
-          <w:sz w:val="24"/>
-          <w:szCs w:val="24"/>
-        </w:rPr>
-      </w:pPr>
-      <w:r>
-        <w:rPr>
-          <w:rFonts w:ascii="Times New Roman" w:eastAsia="Times New Roman" w:hAnsi="Times New Roman" w:cs="Times New Roman"/>
-          <w:color w:val="000000"/>
-          <w:sz w:val="24"/>
-          <w:szCs w:val="24"/>
-        </w:rPr>
-        <w:t> </w:t>
-      </w:r>
-    </w:p>
-    <w:p>
-      <w:pPr>
-        <w:spacing w:after="0" w:line="240" w:lineRule="auto"/>
-        <w:rPr>
-          <w:rFonts w:ascii="Times New Roman" w:eastAsia="Times New Roman" w:hAnsi="Times New Roman" w:cs="Times New Roman"/>
-          <w:sz w:val="24"/>
-          <w:szCs w:val="24"/>
-        </w:rPr>
-      </w:pPr>
-      <w:r>
-        <w:rPr>
-          <w:rFonts w:ascii="Times New Roman" w:eastAsia="Times New Roman" w:hAnsi="Times New Roman" w:cs="Times New Roman"/>
-          <w:color w:val="000000"/>
-          <w:sz w:val="24"/>
-          <w:szCs w:val="24"/>
-          <w:u w:val="single"/>
-        </w:rPr>
-        <w:t>Narrative</w:t>
-      </w:r>
-    </w:p>
-    <w:p>
-      <w:pPr>
-        <w:spacing w:after="0" w:line="240" w:lineRule="auto"/>
-        <w:rPr>
-          <w:rFonts w:ascii="Times New Roman" w:eastAsia="Times New Roman" w:hAnsi="Times New Roman" w:cs="Times New Roman"/>
-          <w:sz w:val="24"/>
-          <w:szCs w:val="24"/>
-        </w:rPr>
-      </w:pPr>
-      <w:r>
-        <w:rPr>
-          <w:rFonts w:ascii="Times New Roman" w:eastAsia="Times New Roman" w:hAnsi="Times New Roman" w:cs="Times New Roman"/>
-          <w:color w:val="000000"/>
-          <w:sz w:val="24"/>
-          <w:szCs w:val="24"/>
-        </w:rPr>
-        <w:t>The story behind “Before Dark” is simple. Pablo, a 9yo boy, is playing in the park while his older brother watches over him. It’s getting late and the older brother reminds Pablo that they need to return home before it gets dark with all the groceries they had bought earlier in the day. Pablo turns this message into his own heroic quest. He grabs a stick and ventures forth through the park to find the groceries he had lost so that they may return home before the sun goes down and the streetlights turn on.</w:t>
-      </w:r>
-    </w:p>
-    <w:p>
-      <w:pPr>
-        <w:spacing w:after="0" w:line="240" w:lineRule="auto"/>
-        <w:rPr>
-          <w:rFonts w:ascii="Times New Roman" w:eastAsia="Times New Roman" w:hAnsi="Times New Roman" w:cs="Times New Roman"/>
-          <w:sz w:val="24"/>
-          <w:szCs w:val="24"/>
-        </w:rPr>
-      </w:pPr>
-      <w:r>
-        <w:rPr>
-          <w:rFonts w:ascii="Times New Roman" w:eastAsia="Times New Roman" w:hAnsi="Times New Roman" w:cs="Times New Roman"/>
-          <w:color w:val="000000"/>
-          <w:sz w:val="24"/>
-          <w:szCs w:val="24"/>
-        </w:rPr>
-        <w:t> </w:t>
-      </w:r>
-    </w:p>
-    <w:p>
-      <w:pPr>
-        <w:spacing w:after="0" w:line="240" w:lineRule="auto"/>
-        <w:rPr>
-          <w:rFonts w:ascii="Times New Roman" w:eastAsia="Times New Roman" w:hAnsi="Times New Roman" w:cs="Times New Roman"/>
-          <w:sz w:val="24"/>
-          <w:szCs w:val="24"/>
-        </w:rPr>
-      </w:pPr>
-      <w:r>
-        <w:rPr>
-          <w:rFonts w:ascii="Times New Roman" w:eastAsia="Times New Roman" w:hAnsi="Times New Roman" w:cs="Times New Roman"/>
-          <w:color w:val="000000"/>
-          <w:sz w:val="24"/>
-          <w:szCs w:val="24"/>
-          <w:u w:val="single"/>
-        </w:rPr>
-        <w:t>Core Game Loop</w:t>
-      </w:r>
-    </w:p>
-    <w:p>
-      <w:pPr>
-        <w:spacing w:after="0" w:line="240" w:lineRule="auto"/>
-        <w:rPr>
-          <w:rFonts w:ascii="Times New Roman" w:eastAsia="Times New Roman" w:hAnsi="Times New Roman" w:cs="Times New Roman"/>
-          <w:sz w:val="24"/>
-          <w:szCs w:val="24"/>
-        </w:rPr>
-      </w:pPr>
-      <w:r>
-        <w:rPr>
-          <w:rFonts w:ascii="Times New Roman" w:eastAsia="Times New Roman" w:hAnsi="Times New Roman" w:cs="Times New Roman"/>
-          <w:color w:val="000000"/>
-          <w:sz w:val="24"/>
-          <w:szCs w:val="24"/>
-        </w:rPr>
-        <w:t>The player will appear at the start of the level and be told what to find by the older brother. The player will explore the area looking for the object, fighting “enemies” off along the way and finding “items” to help him on his journey. The player will then talk to the homeless man and be allowed into the boss room. After defeating the boss, the next level will start. After losing all health, the player will respawn at the beginning of the level, but time will continue. This will repeat until he has made it to the sidewalk or time has run out.</w:t>
-      </w:r>
-    </w:p>
-    <w:p>
-      <w:pPr>
-        <w:spacing w:after="0" w:line="240" w:lineRule="auto"/>
-        <w:rPr>
-          <w:rFonts w:ascii="Times New Roman" w:eastAsia="Times New Roman" w:hAnsi="Times New Roman" w:cs="Times New Roman"/>
-          <w:sz w:val="24"/>
-          <w:szCs w:val="24"/>
-        </w:rPr>
-      </w:pPr>
-      <w:r>
-        <w:rPr>
-          <w:rFonts w:ascii="Times New Roman" w:eastAsia="Times New Roman" w:hAnsi="Times New Roman" w:cs="Times New Roman"/>
-          <w:color w:val="000000"/>
-          <w:sz w:val="24"/>
-          <w:szCs w:val="24"/>
-        </w:rPr>
-        <w:t> </w:t>
-      </w:r>
-    </w:p>
-    <w:p>
-      <w:pPr>
-        <w:spacing w:after="0" w:line="240" w:lineRule="auto"/>
-        <w:rPr>
-          <w:rFonts w:ascii="Times New Roman" w:eastAsia="Times New Roman" w:hAnsi="Times New Roman" w:cs="Times New Roman"/>
-          <w:sz w:val="24"/>
-          <w:szCs w:val="24"/>
-        </w:rPr>
-      </w:pPr>
-      <w:r>
-        <w:rPr>
-          <w:rFonts w:ascii="Times New Roman" w:eastAsia="Times New Roman" w:hAnsi="Times New Roman" w:cs="Times New Roman"/>
-          <w:color w:val="000000"/>
-          <w:sz w:val="24"/>
-          <w:szCs w:val="24"/>
-          <w:u w:val="single"/>
-        </w:rPr>
-        <w:t>User Experience</w:t>
-      </w:r>
-    </w:p>
-    <w:p>
-      <w:pPr>
-        <w:spacing w:after="0" w:line="240" w:lineRule="auto"/>
-        <w:rPr>
-          <w:rFonts w:ascii="Times New Roman" w:eastAsia="Times New Roman" w:hAnsi="Times New Roman" w:cs="Times New Roman"/>
-          <w:sz w:val="24"/>
-          <w:szCs w:val="24"/>
-        </w:rPr>
-      </w:pPr>
-      <w:r>
-        <w:rPr>
-          <w:rFonts w:ascii="Times New Roman" w:eastAsia="Times New Roman" w:hAnsi="Times New Roman" w:cs="Times New Roman"/>
-          <w:color w:val="000000"/>
-          <w:sz w:val="24"/>
-          <w:szCs w:val="24"/>
-        </w:rPr>
-        <w:t>The main experience we are trying to achieve is skill expression and exploration. Skill expression will be through dodging enemy attacks and punishing hard with the given window of opportunity. A sense of exploration will come about by hiding items well throughout the level and giving the player interesting platforming to try and be rewarded for.</w:t>
-      </w:r>
-    </w:p>
-    <w:p>
-      <w:pPr>
-        <w:spacing w:after="0" w:line="240" w:lineRule="auto"/>
-        <w:rPr>
-          <w:rFonts w:ascii="Times New Roman" w:eastAsia="Times New Roman" w:hAnsi="Times New Roman" w:cs="Times New Roman"/>
-          <w:sz w:val="24"/>
-          <w:szCs w:val="24"/>
-        </w:rPr>
-      </w:pPr>
-      <w:r>
-        <w:rPr>
-          <w:rFonts w:ascii="Times New Roman" w:eastAsia="Times New Roman" w:hAnsi="Times New Roman" w:cs="Times New Roman"/>
-          <w:color w:val="000000"/>
-          <w:sz w:val="24"/>
-          <w:szCs w:val="24"/>
-        </w:rPr>
-        <w:t> </w:t>
-      </w:r>
-    </w:p>
-    <w:p>
-      <w:pPr>
-        <w:spacing w:after="0" w:line="240" w:lineRule="auto"/>
-        <w:rPr>
-          <w:rFonts w:ascii="Times New Roman" w:eastAsia="Times New Roman" w:hAnsi="Times New Roman" w:cs="Times New Roman"/>
-          <w:sz w:val="24"/>
-          <w:szCs w:val="24"/>
-        </w:rPr>
-      </w:pPr>
-      <w:r>
-        <w:rPr>
-          <w:rFonts w:ascii="Times New Roman" w:eastAsia="Times New Roman" w:hAnsi="Times New Roman" w:cs="Times New Roman"/>
-          <w:color w:val="000000"/>
-          <w:sz w:val="24"/>
-          <w:szCs w:val="24"/>
-          <w:u w:val="single"/>
-        </w:rPr>
-        <w:t>Mechanics</w:t>
-      </w:r>
-    </w:p>
-    <w:p>
-      <w:pPr>
-        <w:spacing w:after="0" w:line="240" w:lineRule="auto"/>
-        <w:rPr>
-          <w:rFonts w:ascii="Times New Roman" w:eastAsia="Times New Roman" w:hAnsi="Times New Roman" w:cs="Times New Roman"/>
-          <w:sz w:val="24"/>
-          <w:szCs w:val="24"/>
-        </w:rPr>
-      </w:pPr>
-      <w:r>
-        <w:rPr>
-          <w:rFonts w:ascii="Times New Roman" w:eastAsia="Times New Roman" w:hAnsi="Times New Roman" w:cs="Times New Roman"/>
-          <w:color w:val="000000"/>
-          <w:sz w:val="24"/>
-          <w:szCs w:val="24"/>
-        </w:rPr>
-        <w:t>The player will be able to…</w:t>
-      </w:r>
-    </w:p>
-    <w:p>
-      <w:pPr>
-        <w:numPr>
-          <w:ilvl w:val="0"/>
-          <w:numId w:val="19"/>
-        </w:numPr>
-        <w:spacing w:after="0" w:line="240" w:lineRule="auto"/>
-        <w:textAlignment w:val="baseline"/>
-        <w:rPr>
-          <w:rFonts w:ascii="Times New Roman" w:eastAsia="Times New Roman" w:hAnsi="Times New Roman" w:cs="Times New Roman"/>
-          <w:color w:val="000000"/>
-          <w:sz w:val="24"/>
-          <w:szCs w:val="24"/>
-        </w:rPr>
-      </w:pPr>
-      <w:r>
-        <w:rPr>
-          <w:rFonts w:ascii="Times New Roman" w:eastAsia="Times New Roman" w:hAnsi="Times New Roman" w:cs="Times New Roman"/>
-          <w:color w:val="000000"/>
-          <w:sz w:val="24"/>
-          <w:szCs w:val="24"/>
-        </w:rPr>
-        <w:t>walk, sprint, and jump in a 3D plane.</w:t>
-      </w:r>
-    </w:p>
-    <w:p>
-      <w:pPr>
-        <w:numPr>
-          <w:ilvl w:val="0"/>
-          <w:numId w:val="19"/>
-        </w:numPr>
-        <w:spacing w:after="0" w:line="240" w:lineRule="auto"/>
-        <w:textAlignment w:val="baseline"/>
-        <w:rPr>
-          <w:rFonts w:ascii="Times New Roman" w:eastAsia="Times New Roman" w:hAnsi="Times New Roman" w:cs="Times New Roman"/>
-          <w:color w:val="000000"/>
-          <w:sz w:val="24"/>
-          <w:szCs w:val="24"/>
-        </w:rPr>
-      </w:pPr>
-      <w:r>
-        <w:rPr>
-          <w:rFonts w:ascii="Times New Roman" w:eastAsia="Times New Roman" w:hAnsi="Times New Roman" w:cs="Times New Roman"/>
-          <w:color w:val="000000"/>
-          <w:sz w:val="24"/>
-          <w:szCs w:val="24"/>
-        </w:rPr>
-        <w:t>attack enemies.</w:t>
-      </w:r>
-    </w:p>
-    <w:p>
-      <w:pPr>
-        <w:numPr>
-          <w:ilvl w:val="0"/>
-          <w:numId w:val="19"/>
-        </w:numPr>
-        <w:spacing w:after="0" w:line="240" w:lineRule="auto"/>
-        <w:textAlignment w:val="baseline"/>
-        <w:rPr>
-          <w:rFonts w:ascii="Times New Roman" w:eastAsia="Times New Roman" w:hAnsi="Times New Roman" w:cs="Times New Roman"/>
-          <w:color w:val="000000"/>
-          <w:sz w:val="24"/>
-          <w:szCs w:val="24"/>
-        </w:rPr>
-      </w:pPr>
-      <w:r>
-        <w:rPr>
-          <w:rFonts w:ascii="Times New Roman" w:eastAsia="Times New Roman" w:hAnsi="Times New Roman" w:cs="Times New Roman"/>
-          <w:color w:val="000000"/>
-          <w:sz w:val="24"/>
-          <w:szCs w:val="24"/>
-        </w:rPr>
-        <w:t xml:space="preserve">pick up items which alter the character’s stats and appearance and add them to an inventory system. &lt;-- </w:t>
-      </w:r>
-      <w:r>
-        <w:rPr>
-          <w:rFonts w:ascii="Times New Roman" w:eastAsia="Times New Roman" w:hAnsi="Times New Roman" w:cs="Times New Roman"/>
-          <w:color w:val="000000"/>
-          <w:sz w:val="24"/>
-          <w:szCs w:val="24"/>
-        </w:rPr>
-        <w:t>(possibility)</w:t>
-      </w:r>
-    </w:p>
-    <w:p>
-      <w:pPr>
-        <w:numPr>
-          <w:ilvl w:val="0"/>
-          <w:numId w:val="19"/>
-        </w:numPr>
-        <w:spacing w:after="0" w:line="240" w:lineRule="auto"/>
-        <w:textAlignment w:val="baseline"/>
-        <w:rPr>
-          <w:rFonts w:ascii="Times New Roman" w:eastAsia="Times New Roman" w:hAnsi="Times New Roman" w:cs="Times New Roman"/>
-          <w:color w:val="000000"/>
-          <w:sz w:val="24"/>
-          <w:szCs w:val="24"/>
-        </w:rPr>
-      </w:pPr>
-      <w:r>
-        <w:rPr>
-          <w:rFonts w:ascii="Times New Roman" w:eastAsia="Times New Roman" w:hAnsi="Times New Roman" w:cs="Times New Roman"/>
-          <w:color w:val="000000"/>
-          <w:sz w:val="24"/>
-          <w:szCs w:val="24"/>
-        </w:rPr>
-        <w:t>pick up consumables for health gain and damage buffs.</w:t>
-      </w:r>
-    </w:p>
-    <w:p>
-      <w:pPr>
-        <w:numPr>
-          <w:ilvl w:val="0"/>
-          <w:numId w:val="19"/>
-        </w:numPr>
-        <w:spacing w:after="0" w:line="240" w:lineRule="auto"/>
-        <w:textAlignment w:val="baseline"/>
-        <w:rPr>
-          <w:rFonts w:ascii="Times New Roman" w:eastAsia="Times New Roman" w:hAnsi="Times New Roman" w:cs="Times New Roman"/>
-          <w:color w:val="000000"/>
-          <w:sz w:val="24"/>
-          <w:szCs w:val="24"/>
-        </w:rPr>
-      </w:pPr>
-      <w:r>
-        <w:rPr>
-          <w:rFonts w:ascii="Times New Roman" w:eastAsia="Times New Roman" w:hAnsi="Times New Roman" w:cs="Times New Roman"/>
-          <w:color w:val="000000"/>
-          <w:sz w:val="24"/>
-          <w:szCs w:val="24"/>
-        </w:rPr>
-        <w:t>pick up the required items for completing the level.</w:t>
-      </w:r>
-    </w:p>
-    <w:p>
-      <w:pPr>
-        <w:numPr>
-          <w:ilvl w:val="0"/>
-          <w:numId w:val="19"/>
-        </w:numPr>
-        <w:spacing w:after="0" w:line="240" w:lineRule="auto"/>
-        <w:textAlignment w:val="baseline"/>
-        <w:rPr>
-          <w:rFonts w:ascii="Times New Roman" w:eastAsia="Times New Roman" w:hAnsi="Times New Roman" w:cs="Times New Roman"/>
-          <w:color w:val="000000"/>
-          <w:sz w:val="24"/>
-          <w:szCs w:val="24"/>
-        </w:rPr>
-      </w:pPr>
-      <w:r>
-        <w:rPr>
-          <w:rFonts w:ascii="Times New Roman" w:eastAsia="Times New Roman" w:hAnsi="Times New Roman" w:cs="Times New Roman"/>
-          <w:color w:val="000000"/>
-          <w:sz w:val="24"/>
-          <w:szCs w:val="24"/>
-        </w:rPr>
-        <w:t>be stopped by “hazardous” terrain when lacking proper gear.</w:t>
-      </w:r>
-    </w:p>
-    <w:p>
-      <w:pPr>
-        <w:numPr>
-          <w:ilvl w:val="0"/>
-          <w:numId w:val="19"/>
-        </w:numPr>
-        <w:spacing w:after="0" w:line="240" w:lineRule="auto"/>
-        <w:textAlignment w:val="baseline"/>
-        <w:rPr>
-          <w:rFonts w:ascii="Times New Roman" w:eastAsia="Times New Roman" w:hAnsi="Times New Roman" w:cs="Times New Roman"/>
-          <w:color w:val="000000"/>
-          <w:sz w:val="24"/>
-          <w:szCs w:val="24"/>
-        </w:rPr>
-      </w:pPr>
-      <w:r>
-        <w:rPr>
-          <w:rFonts w:ascii="Times New Roman" w:eastAsia="Times New Roman" w:hAnsi="Times New Roman" w:cs="Times New Roman"/>
-          <w:color w:val="000000"/>
-          <w:sz w:val="24"/>
-          <w:szCs w:val="24"/>
-        </w:rPr>
-        <w:t>Overcome certain terrains when certain items are equipped.</w:t>
-      </w:r>
-    </w:p>
-    <w:p>
-      <w:pPr>
-        <w:numPr>
-          <w:ilvl w:val="0"/>
-          <w:numId w:val="19"/>
-        </w:numPr>
-        <w:spacing w:after="0" w:line="240" w:lineRule="auto"/>
-        <w:textAlignment w:val="baseline"/>
-        <w:rPr>
-          <w:rFonts w:ascii="Times New Roman" w:eastAsia="Times New Roman" w:hAnsi="Times New Roman" w:cs="Times New Roman"/>
-          <w:color w:val="000000"/>
-          <w:sz w:val="24"/>
-          <w:szCs w:val="24"/>
-        </w:rPr>
-      </w:pPr>
-      <w:r>
-        <w:rPr>
-          <w:rFonts w:ascii="Times New Roman" w:eastAsia="Times New Roman" w:hAnsi="Times New Roman" w:cs="Times New Roman"/>
-          <w:color w:val="000000"/>
-          <w:sz w:val="24"/>
-          <w:szCs w:val="24"/>
-        </w:rPr>
-        <w:t>watch a timer which shows the time of day in game.</w:t>
-      </w:r>
-    </w:p>
-    <w:p>
-      <w:pPr>
-        <w:numPr>
-          <w:ilvl w:val="0"/>
-          <w:numId w:val="19"/>
-        </w:numPr>
-        <w:spacing w:after="0" w:line="240" w:lineRule="auto"/>
-        <w:textAlignment w:val="baseline"/>
-        <w:rPr>
-          <w:rFonts w:ascii="Times New Roman" w:eastAsia="Times New Roman" w:hAnsi="Times New Roman" w:cs="Times New Roman"/>
-          <w:color w:val="000000"/>
-          <w:sz w:val="24"/>
-          <w:szCs w:val="24"/>
-        </w:rPr>
-      </w:pPr>
-      <w:r>
-        <w:rPr>
-          <w:rFonts w:ascii="Times New Roman" w:eastAsia="Times New Roman" w:hAnsi="Times New Roman" w:cs="Times New Roman"/>
-          <w:color w:val="000000"/>
-          <w:sz w:val="24"/>
-          <w:szCs w:val="24"/>
-        </w:rPr>
-        <w:t>talk to the homeless man.</w:t>
-      </w:r>
-    </w:p>
-    <w:p>
-      <w:pPr>
-        <w:spacing w:after="0" w:line="240" w:lineRule="auto"/>
-        <w:rPr>
-          <w:rFonts w:ascii="Times New Roman" w:eastAsia="Times New Roman" w:hAnsi="Times New Roman" w:cs="Times New Roman"/>
-          <w:sz w:val="24"/>
-          <w:szCs w:val="24"/>
-        </w:rPr>
-      </w:pPr>
-      <w:r>
-        <w:rPr>
-          <w:rFonts w:ascii="Times New Roman" w:eastAsia="Times New Roman" w:hAnsi="Times New Roman" w:cs="Times New Roman"/>
-          <w:color w:val="000000"/>
-          <w:sz w:val="24"/>
-          <w:szCs w:val="24"/>
-        </w:rPr>
-        <w:t> </w:t>
-      </w:r>
-    </w:p>
-    <w:p>
-      <w:pPr>
-        <w:spacing w:after="0" w:line="240" w:lineRule="auto"/>
-        <w:rPr>
-          <w:rFonts w:ascii="Times New Roman" w:eastAsia="Times New Roman" w:hAnsi="Times New Roman" w:cs="Times New Roman"/>
-          <w:sz w:val="24"/>
-          <w:szCs w:val="24"/>
-        </w:rPr>
-      </w:pPr>
-      <w:r>
-        <w:rPr>
-          <w:rFonts w:ascii="Times New Roman" w:eastAsia="Times New Roman" w:hAnsi="Times New Roman" w:cs="Times New Roman"/>
-          <w:color w:val="000000"/>
-          <w:sz w:val="24"/>
-          <w:szCs w:val="24"/>
-          <w:u w:val="single"/>
-        </w:rPr>
-        <w:t>Dynamics</w:t>
-      </w:r>
-    </w:p>
-    <w:p>
-      <w:pPr>
-        <w:spacing w:after="0" w:line="240" w:lineRule="auto"/>
-        <w:rPr>
-          <w:rFonts w:ascii="Times New Roman" w:eastAsia="Times New Roman" w:hAnsi="Times New Roman" w:cs="Times New Roman"/>
-          <w:sz w:val="24"/>
-          <w:szCs w:val="24"/>
-        </w:rPr>
-      </w:pPr>
-      <w:r>
-        <w:rPr>
-          <w:rFonts w:ascii="Times New Roman" w:eastAsia="Times New Roman" w:hAnsi="Times New Roman" w:cs="Times New Roman"/>
-          <w:color w:val="000000"/>
-          <w:sz w:val="24"/>
-          <w:szCs w:val="24"/>
-        </w:rPr>
-        <w:t>At the beginning, enemies will be weak and sporadic. There will be a sense of calm as you explore the forest area. The sounds of birds chirping, and other soothing ambient sounds will play periodically. The player will find items throughout the level which will buff him permanently and give him access to new areas previously impossible to reach. However, as time passes, the sun will sink lower and lower. The light color and amount will change accordingly.</w:t>
-      </w:r>
-    </w:p>
-    <w:p>
-      <w:pPr>
-        <w:spacing w:after="0" w:line="240" w:lineRule="auto"/>
-        <w:rPr>
-          <w:rFonts w:ascii="Times New Roman" w:eastAsia="Times New Roman" w:hAnsi="Times New Roman" w:cs="Times New Roman"/>
-          <w:sz w:val="24"/>
-          <w:szCs w:val="24"/>
-        </w:rPr>
-      </w:pPr>
-      <w:r>
-        <w:rPr>
-          <w:rFonts w:ascii="Times New Roman" w:eastAsia="Times New Roman" w:hAnsi="Times New Roman" w:cs="Times New Roman"/>
-          <w:color w:val="000000"/>
-          <w:sz w:val="24"/>
-          <w:szCs w:val="24"/>
-        </w:rPr>
-        <w:t xml:space="preserve">Enemies/bosses’ stats will grow, maybe size too, and normal enemies will become more numerous. Naturally, with the sun lowering, shadows will grow longer, volume of ambient </w:t>
-      </w:r>
-      <w:r>
-        <w:rPr>
-          <w:rFonts w:ascii="Times New Roman" w:eastAsia="Times New Roman" w:hAnsi="Times New Roman" w:cs="Times New Roman"/>
-          <w:color w:val="000000"/>
-          <w:sz w:val="24"/>
-          <w:szCs w:val="24"/>
-        </w:rPr>
-        <w:lastRenderedPageBreak/>
-        <w:t>sounds of calm will be lowered, and volume of ambient sounds of stress(insects, frogs, etc.) will be heightened. Each progressive level should have different types of enemies with attacks that are more difficult to deal with.</w:t>
-      </w:r>
-    </w:p>
-    <w:p>
-      <w:pPr>
-        <w:spacing w:after="0" w:line="240" w:lineRule="auto"/>
-        <w:rPr>
-          <w:rFonts w:ascii="Times New Roman" w:eastAsia="Times New Roman" w:hAnsi="Times New Roman" w:cs="Times New Roman"/>
-          <w:sz w:val="24"/>
-          <w:szCs w:val="24"/>
-        </w:rPr>
-      </w:pPr>
-      <w:r>
-        <w:rPr>
-          <w:rFonts w:ascii="Times New Roman" w:eastAsia="Times New Roman" w:hAnsi="Times New Roman" w:cs="Times New Roman"/>
-          <w:color w:val="000000"/>
-          <w:sz w:val="24"/>
-          <w:szCs w:val="24"/>
-        </w:rPr>
-        <w:t> </w:t>
-      </w:r>
-    </w:p>
-    <w:p>
-      <w:pPr>
-        <w:spacing w:after="0" w:line="240" w:lineRule="auto"/>
-        <w:rPr>
-          <w:rFonts w:ascii="Times New Roman" w:eastAsia="Times New Roman" w:hAnsi="Times New Roman" w:cs="Times New Roman"/>
-          <w:sz w:val="24"/>
-          <w:szCs w:val="24"/>
-        </w:rPr>
-      </w:pPr>
-      <w:r>
-        <w:rPr>
-          <w:rFonts w:ascii="Times New Roman" w:eastAsia="Times New Roman" w:hAnsi="Times New Roman" w:cs="Times New Roman"/>
-          <w:color w:val="000000"/>
-          <w:sz w:val="24"/>
-          <w:szCs w:val="24"/>
-          <w:u w:val="single"/>
-        </w:rPr>
-        <w:t>Enemies</w:t>
-      </w:r>
-    </w:p>
-    <w:p>
-      <w:pPr>
-        <w:spacing w:after="0" w:line="240" w:lineRule="auto"/>
-        <w:rPr>
-          <w:rFonts w:ascii="Times New Roman" w:eastAsia="Times New Roman" w:hAnsi="Times New Roman" w:cs="Times New Roman"/>
-          <w:sz w:val="24"/>
-          <w:szCs w:val="24"/>
-        </w:rPr>
-      </w:pPr>
-      <w:r>
-        <w:rPr>
-          <w:rFonts w:ascii="Times New Roman" w:eastAsia="Times New Roman" w:hAnsi="Times New Roman" w:cs="Times New Roman"/>
-          <w:color w:val="000000"/>
-          <w:sz w:val="24"/>
-          <w:szCs w:val="24"/>
-        </w:rPr>
-        <w:t>Normal Enemies</w:t>
-      </w:r>
-    </w:p>
-    <w:p>
-      <w:pPr>
-        <w:numPr>
-          <w:ilvl w:val="0"/>
-          <w:numId w:val="20"/>
-        </w:numPr>
-        <w:spacing w:after="0" w:line="240" w:lineRule="auto"/>
-        <w:textAlignment w:val="baseline"/>
-        <w:rPr>
-          <w:rFonts w:ascii="Times New Roman" w:eastAsia="Times New Roman" w:hAnsi="Times New Roman" w:cs="Times New Roman"/>
-          <w:color w:val="000000"/>
-          <w:sz w:val="24"/>
-          <w:szCs w:val="24"/>
-        </w:rPr>
-      </w:pPr>
-      <w:r>
-        <w:rPr>
-          <w:rFonts w:ascii="Times New Roman" w:eastAsia="Times New Roman" w:hAnsi="Times New Roman" w:cs="Times New Roman"/>
-          <w:color w:val="000000"/>
-          <w:sz w:val="24"/>
-          <w:szCs w:val="24"/>
-        </w:rPr>
-        <w:t>Goblins</w:t>
-      </w:r>
-    </w:p>
-    <w:p>
-      <w:pPr>
-        <w:numPr>
-          <w:ilvl w:val="1"/>
-          <w:numId w:val="20"/>
-        </w:numPr>
-        <w:spacing w:after="0" w:line="240" w:lineRule="auto"/>
-        <w:textAlignment w:val="baseline"/>
-        <w:rPr>
-          <w:rFonts w:ascii="Times New Roman" w:eastAsia="Times New Roman" w:hAnsi="Times New Roman" w:cs="Times New Roman"/>
-          <w:color w:val="000000"/>
-          <w:sz w:val="24"/>
-          <w:szCs w:val="24"/>
-        </w:rPr>
-      </w:pPr>
-      <w:r>
-        <w:rPr>
-          <w:rFonts w:ascii="Times New Roman" w:eastAsia="Times New Roman" w:hAnsi="Times New Roman" w:cs="Times New Roman"/>
-          <w:color w:val="000000"/>
-          <w:sz w:val="24"/>
-          <w:szCs w:val="24"/>
-        </w:rPr>
-        <w:t>Level found: 1</w:t>
-      </w:r>
-    </w:p>
-    <w:p>
-      <w:pPr>
-        <w:numPr>
-          <w:ilvl w:val="1"/>
-          <w:numId w:val="20"/>
-        </w:numPr>
-        <w:spacing w:after="0" w:line="240" w:lineRule="auto"/>
-        <w:textAlignment w:val="baseline"/>
-        <w:rPr>
-          <w:rFonts w:ascii="Times New Roman" w:eastAsia="Times New Roman" w:hAnsi="Times New Roman" w:cs="Times New Roman"/>
-          <w:color w:val="000000"/>
-          <w:sz w:val="24"/>
-          <w:szCs w:val="24"/>
-        </w:rPr>
-      </w:pPr>
-      <w:r>
-        <w:rPr>
-          <w:rFonts w:ascii="Times New Roman" w:eastAsia="Times New Roman" w:hAnsi="Times New Roman" w:cs="Times New Roman"/>
-          <w:color w:val="000000"/>
-          <w:sz w:val="24"/>
-          <w:szCs w:val="24"/>
-        </w:rPr>
-        <w:t>Goblins are the first enemy the player will encounter in “Before Dark.” They are quick but weak both in health and strength.</w:t>
-      </w:r>
-    </w:p>
-    <w:p>
-      <w:pPr>
-        <w:numPr>
-          <w:ilvl w:val="1"/>
-          <w:numId w:val="20"/>
-        </w:numPr>
-        <w:spacing w:after="0" w:line="240" w:lineRule="auto"/>
-        <w:textAlignment w:val="baseline"/>
-        <w:rPr>
-          <w:rFonts w:ascii="Times New Roman" w:eastAsia="Times New Roman" w:hAnsi="Times New Roman" w:cs="Times New Roman"/>
-          <w:color w:val="000000"/>
-          <w:sz w:val="24"/>
-          <w:szCs w:val="24"/>
-        </w:rPr>
-      </w:pPr>
-      <w:r>
-        <w:rPr>
-          <w:rFonts w:ascii="Times New Roman" w:eastAsia="Times New Roman" w:hAnsi="Times New Roman" w:cs="Times New Roman"/>
-          <w:color w:val="000000"/>
-          <w:sz w:val="24"/>
-          <w:szCs w:val="24"/>
-        </w:rPr>
-        <w:t>They have one attack which has them run up to you, pull back their arm, and then stab forward.</w:t>
-      </w:r>
-    </w:p>
-    <w:p>
-      <w:pPr>
-        <w:numPr>
-          <w:ilvl w:val="1"/>
-          <w:numId w:val="20"/>
-        </w:numPr>
-        <w:spacing w:after="0" w:line="240" w:lineRule="auto"/>
-        <w:textAlignment w:val="baseline"/>
-        <w:rPr>
-          <w:rFonts w:ascii="Times New Roman" w:eastAsia="Times New Roman" w:hAnsi="Times New Roman" w:cs="Times New Roman"/>
-          <w:color w:val="000000"/>
-          <w:sz w:val="24"/>
-          <w:szCs w:val="24"/>
-        </w:rPr>
-      </w:pPr>
-      <w:r>
-        <w:rPr>
-          <w:rFonts w:ascii="Times New Roman" w:eastAsia="Times New Roman" w:hAnsi="Times New Roman" w:cs="Times New Roman"/>
-          <w:color w:val="000000"/>
-          <w:sz w:val="24"/>
-          <w:szCs w:val="24"/>
-        </w:rPr>
-        <w:t>They don’t scale very hard with sun height.</w:t>
-      </w:r>
-    </w:p>
-    <w:p>
-      <w:pPr>
-        <w:numPr>
-          <w:ilvl w:val="0"/>
-          <w:numId w:val="20"/>
-        </w:numPr>
-        <w:spacing w:after="0" w:line="240" w:lineRule="auto"/>
-        <w:textAlignment w:val="baseline"/>
-        <w:rPr>
-          <w:rFonts w:ascii="Times New Roman" w:eastAsia="Times New Roman" w:hAnsi="Times New Roman" w:cs="Times New Roman"/>
-          <w:color w:val="000000"/>
-          <w:sz w:val="24"/>
-          <w:szCs w:val="24"/>
-        </w:rPr>
-      </w:pPr>
-      <w:r>
-        <w:rPr>
-          <w:rFonts w:ascii="Times New Roman" w:eastAsia="Times New Roman" w:hAnsi="Times New Roman" w:cs="Times New Roman"/>
-          <w:color w:val="000000"/>
-          <w:sz w:val="24"/>
-          <w:szCs w:val="24"/>
-        </w:rPr>
-        <w:t>Zombies</w:t>
-      </w:r>
-    </w:p>
-    <w:p>
-      <w:pPr>
-        <w:numPr>
-          <w:ilvl w:val="1"/>
-          <w:numId w:val="20"/>
-        </w:numPr>
-        <w:spacing w:after="0" w:line="240" w:lineRule="auto"/>
-        <w:textAlignment w:val="baseline"/>
-        <w:rPr>
-          <w:rFonts w:ascii="Times New Roman" w:eastAsia="Times New Roman" w:hAnsi="Times New Roman" w:cs="Times New Roman"/>
-          <w:color w:val="000000"/>
-          <w:sz w:val="24"/>
-          <w:szCs w:val="24"/>
-        </w:rPr>
-      </w:pPr>
-      <w:r>
-        <w:rPr>
-          <w:rFonts w:ascii="Times New Roman" w:eastAsia="Times New Roman" w:hAnsi="Times New Roman" w:cs="Times New Roman"/>
-          <w:color w:val="000000"/>
-          <w:sz w:val="24"/>
-          <w:szCs w:val="24"/>
-        </w:rPr>
-        <w:t>Level found: 1 and 2</w:t>
-      </w:r>
-    </w:p>
-    <w:p>
-      <w:pPr>
-        <w:numPr>
-          <w:ilvl w:val="1"/>
-          <w:numId w:val="20"/>
-        </w:numPr>
-        <w:spacing w:after="0" w:line="240" w:lineRule="auto"/>
-        <w:textAlignment w:val="baseline"/>
-        <w:rPr>
-          <w:rFonts w:ascii="Times New Roman" w:eastAsia="Times New Roman" w:hAnsi="Times New Roman" w:cs="Times New Roman"/>
-          <w:color w:val="000000"/>
-          <w:sz w:val="24"/>
-          <w:szCs w:val="24"/>
-        </w:rPr>
-      </w:pPr>
-      <w:r>
-        <w:rPr>
-          <w:rFonts w:ascii="Times New Roman" w:eastAsia="Times New Roman" w:hAnsi="Times New Roman" w:cs="Times New Roman"/>
-          <w:color w:val="000000"/>
-          <w:sz w:val="24"/>
-          <w:szCs w:val="24"/>
-        </w:rPr>
-        <w:t>Zombies are slow and stupid; however, they are quite healthy and hit very hard as the sun goes down</w:t>
-      </w:r>
-    </w:p>
-    <w:p>
-      <w:pPr>
-        <w:numPr>
-          <w:ilvl w:val="1"/>
-          <w:numId w:val="20"/>
-        </w:numPr>
-        <w:spacing w:after="0" w:line="240" w:lineRule="auto"/>
-        <w:textAlignment w:val="baseline"/>
-        <w:rPr>
-          <w:rFonts w:ascii="Times New Roman" w:eastAsia="Times New Roman" w:hAnsi="Times New Roman" w:cs="Times New Roman"/>
-          <w:color w:val="000000"/>
-          <w:sz w:val="24"/>
-          <w:szCs w:val="24"/>
-        </w:rPr>
-      </w:pPr>
-      <w:r>
-        <w:rPr>
-          <w:rFonts w:ascii="Times New Roman" w:eastAsia="Times New Roman" w:hAnsi="Times New Roman" w:cs="Times New Roman"/>
-          <w:color w:val="000000"/>
-          <w:sz w:val="24"/>
-          <w:szCs w:val="24"/>
-        </w:rPr>
-        <w:t>They have one attack which is a meaty swipe with their arms. The attack has a lot of windup but could kill Pablo outright if hit later in the day.</w:t>
-      </w:r>
-    </w:p>
-    <w:p>
-      <w:pPr>
-        <w:numPr>
-          <w:ilvl w:val="1"/>
-          <w:numId w:val="20"/>
-        </w:numPr>
-        <w:spacing w:after="0" w:line="240" w:lineRule="auto"/>
-        <w:textAlignment w:val="baseline"/>
-        <w:rPr>
-          <w:rFonts w:ascii="Times New Roman" w:eastAsia="Times New Roman" w:hAnsi="Times New Roman" w:cs="Times New Roman"/>
-          <w:color w:val="000000"/>
-          <w:sz w:val="24"/>
-          <w:szCs w:val="24"/>
-        </w:rPr>
-      </w:pPr>
-      <w:r>
-        <w:rPr>
-          <w:rFonts w:ascii="Times New Roman" w:eastAsia="Times New Roman" w:hAnsi="Times New Roman" w:cs="Times New Roman"/>
-          <w:color w:val="000000"/>
-          <w:sz w:val="24"/>
-          <w:szCs w:val="24"/>
-        </w:rPr>
-        <w:t xml:space="preserve">Scales </w:t>
-      </w:r>
-      <w:proofErr w:type="gramStart"/>
-      <w:r>
-        <w:rPr>
-          <w:rFonts w:ascii="Times New Roman" w:eastAsia="Times New Roman" w:hAnsi="Times New Roman" w:cs="Times New Roman"/>
-          <w:color w:val="000000"/>
-          <w:sz w:val="24"/>
-          <w:szCs w:val="24"/>
-        </w:rPr>
-        <w:t>really well</w:t>
-      </w:r>
-      <w:proofErr w:type="gramEnd"/>
-      <w:r>
-        <w:rPr>
-          <w:rFonts w:ascii="Times New Roman" w:eastAsia="Times New Roman" w:hAnsi="Times New Roman" w:cs="Times New Roman"/>
-          <w:color w:val="000000"/>
-          <w:sz w:val="24"/>
-          <w:szCs w:val="24"/>
-        </w:rPr>
-        <w:t xml:space="preserve"> in terms of power, not so much health wise.</w:t>
-      </w:r>
-    </w:p>
-    <w:p>
-      <w:pPr>
-        <w:numPr>
-          <w:ilvl w:val="0"/>
-          <w:numId w:val="20"/>
-        </w:numPr>
-        <w:spacing w:after="0" w:line="240" w:lineRule="auto"/>
-        <w:textAlignment w:val="baseline"/>
-        <w:rPr>
-          <w:rFonts w:ascii="Times New Roman" w:eastAsia="Times New Roman" w:hAnsi="Times New Roman" w:cs="Times New Roman"/>
-          <w:color w:val="000000"/>
-          <w:sz w:val="24"/>
-          <w:szCs w:val="24"/>
-        </w:rPr>
-      </w:pPr>
-      <w:r>
-        <w:rPr>
-          <w:rFonts w:ascii="Times New Roman" w:eastAsia="Times New Roman" w:hAnsi="Times New Roman" w:cs="Times New Roman"/>
-          <w:color w:val="000000"/>
-          <w:sz w:val="24"/>
-          <w:szCs w:val="24"/>
-        </w:rPr>
-        <w:t>Ghosts</w:t>
-      </w:r>
-    </w:p>
-    <w:p>
-      <w:pPr>
-        <w:numPr>
-          <w:ilvl w:val="1"/>
-          <w:numId w:val="20"/>
-        </w:numPr>
-        <w:spacing w:after="0" w:line="240" w:lineRule="auto"/>
-        <w:textAlignment w:val="baseline"/>
-        <w:rPr>
-          <w:rFonts w:ascii="Times New Roman" w:eastAsia="Times New Roman" w:hAnsi="Times New Roman" w:cs="Times New Roman"/>
-          <w:color w:val="000000"/>
-          <w:sz w:val="24"/>
-          <w:szCs w:val="24"/>
-        </w:rPr>
-      </w:pPr>
-      <w:r>
-        <w:rPr>
-          <w:rFonts w:ascii="Times New Roman" w:eastAsia="Times New Roman" w:hAnsi="Times New Roman" w:cs="Times New Roman"/>
-          <w:color w:val="000000"/>
-          <w:sz w:val="24"/>
-          <w:szCs w:val="24"/>
-        </w:rPr>
-        <w:t>Level found: 2 and 3</w:t>
-      </w:r>
-    </w:p>
-    <w:p>
-      <w:pPr>
-        <w:numPr>
-          <w:ilvl w:val="1"/>
-          <w:numId w:val="20"/>
-        </w:numPr>
-        <w:spacing w:after="0" w:line="240" w:lineRule="auto"/>
-        <w:textAlignment w:val="baseline"/>
-        <w:rPr>
-          <w:rFonts w:ascii="Times New Roman" w:eastAsia="Times New Roman" w:hAnsi="Times New Roman" w:cs="Times New Roman"/>
-          <w:color w:val="000000"/>
-          <w:sz w:val="24"/>
-          <w:szCs w:val="24"/>
-        </w:rPr>
-      </w:pPr>
-      <w:r>
-        <w:rPr>
-          <w:rFonts w:ascii="Times New Roman" w:eastAsia="Times New Roman" w:hAnsi="Times New Roman" w:cs="Times New Roman"/>
-          <w:color w:val="000000"/>
-          <w:sz w:val="24"/>
-          <w:szCs w:val="24"/>
-        </w:rPr>
-        <w:t>Ghosts are more of a supportive enemy, they slowly float above the ground and try to stun Pablo with a scream. Once stunned, they will try to come in for a low damage swipe.</w:t>
-      </w:r>
-    </w:p>
-    <w:p>
-      <w:pPr>
-        <w:numPr>
-          <w:ilvl w:val="1"/>
-          <w:numId w:val="20"/>
-        </w:numPr>
-        <w:spacing w:after="0" w:line="240" w:lineRule="auto"/>
-        <w:textAlignment w:val="baseline"/>
-        <w:rPr>
-          <w:rFonts w:ascii="Times New Roman" w:eastAsia="Times New Roman" w:hAnsi="Times New Roman" w:cs="Times New Roman"/>
-          <w:color w:val="000000"/>
-          <w:sz w:val="24"/>
-          <w:szCs w:val="24"/>
-        </w:rPr>
-      </w:pPr>
-      <w:r>
-        <w:rPr>
-          <w:rFonts w:ascii="Times New Roman" w:eastAsia="Times New Roman" w:hAnsi="Times New Roman" w:cs="Times New Roman"/>
-          <w:color w:val="000000"/>
-          <w:sz w:val="24"/>
-          <w:szCs w:val="24"/>
-        </w:rPr>
-        <w:t xml:space="preserve">One main attack which is an AOE scream whose hitbox will be displayed </w:t>
-      </w:r>
-      <w:proofErr w:type="gramStart"/>
-      <w:r>
-        <w:rPr>
-          <w:rFonts w:ascii="Times New Roman" w:eastAsia="Times New Roman" w:hAnsi="Times New Roman" w:cs="Times New Roman"/>
-          <w:color w:val="000000"/>
-          <w:sz w:val="24"/>
-          <w:szCs w:val="24"/>
-        </w:rPr>
-        <w:t>some kind of way</w:t>
-      </w:r>
-      <w:proofErr w:type="gramEnd"/>
-      <w:r>
-        <w:rPr>
-          <w:rFonts w:ascii="Times New Roman" w:eastAsia="Times New Roman" w:hAnsi="Times New Roman" w:cs="Times New Roman"/>
-          <w:color w:val="000000"/>
-          <w:sz w:val="24"/>
-          <w:szCs w:val="24"/>
-        </w:rPr>
-        <w:t>. This stuns Pablo for x number of seconds which scales with sun height. The secondary attack is a low damage swipe which the ghost will try to do after it successfully stuns Pablo.</w:t>
-      </w:r>
-    </w:p>
-    <w:p>
-      <w:pPr>
-        <w:numPr>
-          <w:ilvl w:val="1"/>
-          <w:numId w:val="20"/>
-        </w:numPr>
-        <w:spacing w:after="0" w:line="240" w:lineRule="auto"/>
-        <w:textAlignment w:val="baseline"/>
-        <w:rPr>
-          <w:rFonts w:ascii="Times New Roman" w:eastAsia="Times New Roman" w:hAnsi="Times New Roman" w:cs="Times New Roman"/>
-          <w:color w:val="000000"/>
-          <w:sz w:val="24"/>
-          <w:szCs w:val="24"/>
-        </w:rPr>
-      </w:pPr>
-      <w:r>
-        <w:rPr>
-          <w:rFonts w:ascii="Times New Roman" w:eastAsia="Times New Roman" w:hAnsi="Times New Roman" w:cs="Times New Roman"/>
-          <w:color w:val="000000"/>
-          <w:sz w:val="24"/>
-          <w:szCs w:val="24"/>
-        </w:rPr>
-        <w:t>Scales poorly except stun duration.</w:t>
-      </w:r>
-    </w:p>
-    <w:p>
-      <w:pPr>
-        <w:numPr>
-          <w:ilvl w:val="0"/>
-          <w:numId w:val="20"/>
-        </w:numPr>
-        <w:spacing w:after="0" w:line="240" w:lineRule="auto"/>
-        <w:textAlignment w:val="baseline"/>
-        <w:rPr>
-          <w:rFonts w:ascii="Times New Roman" w:eastAsia="Times New Roman" w:hAnsi="Times New Roman" w:cs="Times New Roman"/>
-          <w:color w:val="000000"/>
-          <w:sz w:val="24"/>
-          <w:szCs w:val="24"/>
-        </w:rPr>
-      </w:pPr>
-      <w:r>
-        <w:rPr>
-          <w:rFonts w:ascii="Times New Roman" w:eastAsia="Times New Roman" w:hAnsi="Times New Roman" w:cs="Times New Roman"/>
-          <w:color w:val="000000"/>
-          <w:sz w:val="24"/>
-          <w:szCs w:val="24"/>
-        </w:rPr>
-        <w:t>Robots</w:t>
-      </w:r>
-    </w:p>
-    <w:p>
-      <w:pPr>
-        <w:numPr>
-          <w:ilvl w:val="1"/>
-          <w:numId w:val="20"/>
-        </w:numPr>
-        <w:spacing w:after="0" w:line="240" w:lineRule="auto"/>
-        <w:textAlignment w:val="baseline"/>
-        <w:rPr>
-          <w:rFonts w:ascii="Times New Roman" w:eastAsia="Times New Roman" w:hAnsi="Times New Roman" w:cs="Times New Roman"/>
-          <w:color w:val="000000"/>
-          <w:sz w:val="24"/>
-          <w:szCs w:val="24"/>
-        </w:rPr>
-      </w:pPr>
-      <w:r>
-        <w:rPr>
-          <w:rFonts w:ascii="Times New Roman" w:eastAsia="Times New Roman" w:hAnsi="Times New Roman" w:cs="Times New Roman"/>
-          <w:color w:val="000000"/>
-          <w:sz w:val="24"/>
-          <w:szCs w:val="24"/>
-        </w:rPr>
-        <w:t>Level found: 2</w:t>
-      </w:r>
-    </w:p>
-    <w:p>
-      <w:pPr>
-        <w:numPr>
-          <w:ilvl w:val="1"/>
-          <w:numId w:val="20"/>
-        </w:numPr>
-        <w:spacing w:after="0" w:line="240" w:lineRule="auto"/>
-        <w:textAlignment w:val="baseline"/>
-        <w:rPr>
-          <w:rFonts w:ascii="Times New Roman" w:eastAsia="Times New Roman" w:hAnsi="Times New Roman" w:cs="Times New Roman"/>
-          <w:color w:val="000000"/>
-          <w:sz w:val="24"/>
-          <w:szCs w:val="24"/>
-        </w:rPr>
-      </w:pPr>
-      <w:r>
-        <w:rPr>
-          <w:rFonts w:ascii="Times New Roman" w:eastAsia="Times New Roman" w:hAnsi="Times New Roman" w:cs="Times New Roman"/>
-          <w:color w:val="000000"/>
-          <w:sz w:val="24"/>
-          <w:szCs w:val="24"/>
-        </w:rPr>
-        <w:t>Robots walk rather quickly, but don’t do much of it as they prefer to camp and snipe Pablo with their arm cannon.</w:t>
-      </w:r>
-    </w:p>
-    <w:p>
-      <w:pPr>
-        <w:numPr>
-          <w:ilvl w:val="1"/>
-          <w:numId w:val="20"/>
-        </w:numPr>
-        <w:spacing w:after="0" w:line="240" w:lineRule="auto"/>
-        <w:textAlignment w:val="baseline"/>
-        <w:rPr>
-          <w:rFonts w:ascii="Times New Roman" w:eastAsia="Times New Roman" w:hAnsi="Times New Roman" w:cs="Times New Roman"/>
-          <w:color w:val="000000"/>
-          <w:sz w:val="24"/>
-          <w:szCs w:val="24"/>
-        </w:rPr>
-      </w:pPr>
-      <w:r>
-        <w:rPr>
-          <w:rFonts w:ascii="Times New Roman" w:eastAsia="Times New Roman" w:hAnsi="Times New Roman" w:cs="Times New Roman"/>
-          <w:color w:val="000000"/>
-          <w:sz w:val="24"/>
-          <w:szCs w:val="24"/>
-        </w:rPr>
-        <w:t xml:space="preserve">Robots have one attack which is their arm cannon blast. The range is not huge, but its wide cone </w:t>
-      </w:r>
-      <w:proofErr w:type="gramStart"/>
-      <w:r>
-        <w:rPr>
-          <w:rFonts w:ascii="Times New Roman" w:eastAsia="Times New Roman" w:hAnsi="Times New Roman" w:cs="Times New Roman"/>
-          <w:color w:val="000000"/>
-          <w:sz w:val="24"/>
-          <w:szCs w:val="24"/>
-        </w:rPr>
-        <w:t>make</w:t>
-      </w:r>
-      <w:proofErr w:type="gramEnd"/>
-      <w:r>
-        <w:rPr>
-          <w:rFonts w:ascii="Times New Roman" w:eastAsia="Times New Roman" w:hAnsi="Times New Roman" w:cs="Times New Roman"/>
-          <w:color w:val="000000"/>
-          <w:sz w:val="24"/>
-          <w:szCs w:val="24"/>
-        </w:rPr>
-        <w:t xml:space="preserve"> it tough to dodge.</w:t>
-      </w:r>
-    </w:p>
-    <w:p>
-      <w:pPr>
-        <w:numPr>
-          <w:ilvl w:val="1"/>
-          <w:numId w:val="20"/>
-        </w:numPr>
-        <w:spacing w:after="0" w:line="240" w:lineRule="auto"/>
-        <w:textAlignment w:val="baseline"/>
-        <w:rPr>
-          <w:rFonts w:ascii="Times New Roman" w:eastAsia="Times New Roman" w:hAnsi="Times New Roman" w:cs="Times New Roman"/>
-          <w:color w:val="000000"/>
-          <w:sz w:val="24"/>
-          <w:szCs w:val="24"/>
-        </w:rPr>
-      </w:pPr>
-      <w:r>
-        <w:rPr>
-          <w:rFonts w:ascii="Times New Roman" w:eastAsia="Times New Roman" w:hAnsi="Times New Roman" w:cs="Times New Roman"/>
-          <w:color w:val="000000"/>
-          <w:sz w:val="24"/>
-          <w:szCs w:val="24"/>
-        </w:rPr>
-        <w:t>Robots scale normally in all elements; they are essentially the base case.</w:t>
-      </w:r>
-    </w:p>
-    <w:p>
-      <w:pPr>
-        <w:numPr>
-          <w:ilvl w:val="0"/>
-          <w:numId w:val="20"/>
-        </w:numPr>
-        <w:spacing w:after="0" w:line="240" w:lineRule="auto"/>
-        <w:textAlignment w:val="baseline"/>
-        <w:rPr>
-          <w:rFonts w:ascii="Times New Roman" w:eastAsia="Times New Roman" w:hAnsi="Times New Roman" w:cs="Times New Roman"/>
-          <w:color w:val="000000"/>
-          <w:sz w:val="24"/>
-          <w:szCs w:val="24"/>
-        </w:rPr>
-      </w:pPr>
-      <w:r>
-        <w:rPr>
-          <w:rFonts w:ascii="Times New Roman" w:eastAsia="Times New Roman" w:hAnsi="Times New Roman" w:cs="Times New Roman"/>
-          <w:color w:val="000000"/>
-          <w:sz w:val="24"/>
-          <w:szCs w:val="24"/>
-        </w:rPr>
-        <w:t>Spiders</w:t>
-      </w:r>
-    </w:p>
-    <w:p>
-      <w:pPr>
-        <w:numPr>
-          <w:ilvl w:val="1"/>
-          <w:numId w:val="20"/>
-        </w:numPr>
-        <w:spacing w:after="0" w:line="240" w:lineRule="auto"/>
-        <w:textAlignment w:val="baseline"/>
-        <w:rPr>
-          <w:rFonts w:ascii="Times New Roman" w:eastAsia="Times New Roman" w:hAnsi="Times New Roman" w:cs="Times New Roman"/>
-          <w:color w:val="000000"/>
-          <w:sz w:val="24"/>
-          <w:szCs w:val="24"/>
-        </w:rPr>
-      </w:pPr>
-      <w:r>
-        <w:rPr>
-          <w:rFonts w:ascii="Times New Roman" w:eastAsia="Times New Roman" w:hAnsi="Times New Roman" w:cs="Times New Roman"/>
-          <w:color w:val="000000"/>
-          <w:sz w:val="24"/>
-          <w:szCs w:val="24"/>
-        </w:rPr>
-        <w:t>Level found: 3</w:t>
-      </w:r>
-    </w:p>
-    <w:p>
-      <w:pPr>
-        <w:numPr>
-          <w:ilvl w:val="1"/>
-          <w:numId w:val="20"/>
-        </w:numPr>
-        <w:spacing w:after="0" w:line="240" w:lineRule="auto"/>
-        <w:textAlignment w:val="baseline"/>
-        <w:rPr>
-          <w:rFonts w:ascii="Times New Roman" w:eastAsia="Times New Roman" w:hAnsi="Times New Roman" w:cs="Times New Roman"/>
-          <w:color w:val="000000"/>
-          <w:sz w:val="24"/>
-          <w:szCs w:val="24"/>
-        </w:rPr>
-      </w:pPr>
-      <w:r>
-        <w:rPr>
-          <w:rFonts w:ascii="Times New Roman" w:eastAsia="Times New Roman" w:hAnsi="Times New Roman" w:cs="Times New Roman"/>
-          <w:color w:val="000000"/>
-          <w:sz w:val="24"/>
-          <w:szCs w:val="24"/>
-        </w:rPr>
-        <w:t>Spiders are very quick and have a larger detection radius than normal. They don’t hit very hard, but their attack has a very short cooldown.</w:t>
-      </w:r>
-    </w:p>
-    <w:p>
-      <w:pPr>
-        <w:numPr>
-          <w:ilvl w:val="1"/>
-          <w:numId w:val="20"/>
-        </w:numPr>
-        <w:spacing w:after="0" w:line="240" w:lineRule="auto"/>
-        <w:textAlignment w:val="baseline"/>
-        <w:rPr>
-          <w:rFonts w:ascii="Times New Roman" w:eastAsia="Times New Roman" w:hAnsi="Times New Roman" w:cs="Times New Roman"/>
-          <w:color w:val="000000"/>
-          <w:sz w:val="24"/>
-          <w:szCs w:val="24"/>
-        </w:rPr>
-      </w:pPr>
-      <w:r>
-        <w:rPr>
-          <w:rFonts w:ascii="Times New Roman" w:eastAsia="Times New Roman" w:hAnsi="Times New Roman" w:cs="Times New Roman"/>
-          <w:color w:val="000000"/>
-          <w:sz w:val="24"/>
-          <w:szCs w:val="24"/>
-        </w:rPr>
-        <w:t>Their only attack is a melee range bite which has a short windup, and even shorter cooldown.</w:t>
-      </w:r>
-    </w:p>
-    <w:p>
-      <w:pPr>
-        <w:numPr>
-          <w:ilvl w:val="1"/>
-          <w:numId w:val="20"/>
-        </w:numPr>
-        <w:spacing w:after="0" w:line="240" w:lineRule="auto"/>
-        <w:textAlignment w:val="baseline"/>
-        <w:rPr>
-          <w:rFonts w:ascii="Times New Roman" w:eastAsia="Times New Roman" w:hAnsi="Times New Roman" w:cs="Times New Roman"/>
-          <w:color w:val="000000"/>
-          <w:sz w:val="24"/>
-          <w:szCs w:val="24"/>
-        </w:rPr>
-      </w:pPr>
-      <w:r>
-        <w:rPr>
-          <w:rFonts w:ascii="Times New Roman" w:eastAsia="Times New Roman" w:hAnsi="Times New Roman" w:cs="Times New Roman"/>
-          <w:color w:val="000000"/>
-          <w:sz w:val="24"/>
-          <w:szCs w:val="24"/>
-        </w:rPr>
-        <w:t>Damage and Health scale poorly, but the amount of them scales well with sun height.</w:t>
-      </w:r>
-    </w:p>
-    <w:p>
-      <w:pPr>
-        <w:numPr>
-          <w:ilvl w:val="0"/>
-          <w:numId w:val="20"/>
-        </w:numPr>
-        <w:spacing w:after="0" w:line="240" w:lineRule="auto"/>
-        <w:textAlignment w:val="baseline"/>
-        <w:rPr>
-          <w:rFonts w:ascii="Times New Roman" w:eastAsia="Times New Roman" w:hAnsi="Times New Roman" w:cs="Times New Roman"/>
-          <w:color w:val="000000"/>
-          <w:sz w:val="24"/>
-          <w:szCs w:val="24"/>
-        </w:rPr>
-      </w:pPr>
-      <w:r>
-        <w:rPr>
-          <w:rFonts w:ascii="Times New Roman" w:eastAsia="Times New Roman" w:hAnsi="Times New Roman" w:cs="Times New Roman"/>
-          <w:color w:val="000000"/>
-          <w:sz w:val="24"/>
-          <w:szCs w:val="24"/>
-        </w:rPr>
-        <w:t>Wolves</w:t>
-      </w:r>
-    </w:p>
-    <w:p>
-      <w:pPr>
-        <w:numPr>
-          <w:ilvl w:val="1"/>
-          <w:numId w:val="20"/>
-        </w:numPr>
-        <w:spacing w:after="0" w:line="240" w:lineRule="auto"/>
-        <w:textAlignment w:val="baseline"/>
-        <w:rPr>
-          <w:rFonts w:ascii="Times New Roman" w:eastAsia="Times New Roman" w:hAnsi="Times New Roman" w:cs="Times New Roman"/>
-          <w:color w:val="000000"/>
-          <w:sz w:val="24"/>
-          <w:szCs w:val="24"/>
-        </w:rPr>
-      </w:pPr>
-      <w:r>
-        <w:rPr>
-          <w:rFonts w:ascii="Times New Roman" w:eastAsia="Times New Roman" w:hAnsi="Times New Roman" w:cs="Times New Roman"/>
-          <w:color w:val="000000"/>
-          <w:sz w:val="24"/>
-          <w:szCs w:val="24"/>
-        </w:rPr>
-        <w:lastRenderedPageBreak/>
-        <w:t>Level found: 3</w:t>
-      </w:r>
-    </w:p>
-    <w:p>
-      <w:pPr>
-        <w:numPr>
-          <w:ilvl w:val="1"/>
-          <w:numId w:val="20"/>
-        </w:numPr>
-        <w:spacing w:after="0" w:line="240" w:lineRule="auto"/>
-        <w:textAlignment w:val="baseline"/>
-        <w:rPr>
-          <w:rFonts w:ascii="Times New Roman" w:eastAsia="Times New Roman" w:hAnsi="Times New Roman" w:cs="Times New Roman"/>
-          <w:color w:val="000000"/>
-          <w:sz w:val="24"/>
-          <w:szCs w:val="24"/>
-        </w:rPr>
-      </w:pPr>
-      <w:r>
-        <w:rPr>
-          <w:rFonts w:ascii="Times New Roman" w:eastAsia="Times New Roman" w:hAnsi="Times New Roman" w:cs="Times New Roman"/>
-          <w:color w:val="000000"/>
-          <w:sz w:val="24"/>
-          <w:szCs w:val="24"/>
-        </w:rPr>
-        <w:t xml:space="preserve">The big baddies of the park, wolves are healthy, deal good damage, and are relatively quick. They are a bit </w:t>
-      </w:r>
-      <w:proofErr w:type="gramStart"/>
-      <w:r>
-        <w:rPr>
-          <w:rFonts w:ascii="Times New Roman" w:eastAsia="Times New Roman" w:hAnsi="Times New Roman" w:cs="Times New Roman"/>
-          <w:color w:val="000000"/>
-          <w:sz w:val="24"/>
-          <w:szCs w:val="24"/>
-        </w:rPr>
-        <w:t>more rare</w:t>
-      </w:r>
-      <w:proofErr w:type="gramEnd"/>
-      <w:r>
-        <w:rPr>
-          <w:rFonts w:ascii="Times New Roman" w:eastAsia="Times New Roman" w:hAnsi="Times New Roman" w:cs="Times New Roman"/>
-          <w:color w:val="000000"/>
-          <w:sz w:val="24"/>
-          <w:szCs w:val="24"/>
-        </w:rPr>
-        <w:t xml:space="preserve"> than the other enemies.</w:t>
-      </w:r>
-    </w:p>
-    <w:p>
-      <w:pPr>
-        <w:numPr>
-          <w:ilvl w:val="1"/>
-          <w:numId w:val="20"/>
-        </w:numPr>
-        <w:spacing w:after="0" w:line="240" w:lineRule="auto"/>
-        <w:textAlignment w:val="baseline"/>
-        <w:rPr>
-          <w:rFonts w:ascii="Times New Roman" w:eastAsia="Times New Roman" w:hAnsi="Times New Roman" w:cs="Times New Roman"/>
-          <w:color w:val="000000"/>
-          <w:sz w:val="24"/>
-          <w:szCs w:val="24"/>
-        </w:rPr>
-      </w:pPr>
-      <w:r>
-        <w:rPr>
-          <w:rFonts w:ascii="Times New Roman" w:eastAsia="Times New Roman" w:hAnsi="Times New Roman" w:cs="Times New Roman"/>
-          <w:color w:val="000000"/>
-          <w:sz w:val="24"/>
-          <w:szCs w:val="24"/>
-        </w:rPr>
-        <w:t xml:space="preserve">Their attacks include a charge, a bite, and seldomly a howl which </w:t>
-      </w:r>
-      <w:proofErr w:type="spellStart"/>
-      <w:r>
-        <w:rPr>
-          <w:rFonts w:ascii="Times New Roman" w:eastAsia="Times New Roman" w:hAnsi="Times New Roman" w:cs="Times New Roman"/>
-          <w:color w:val="000000"/>
-          <w:sz w:val="24"/>
-          <w:szCs w:val="24"/>
-        </w:rPr>
-        <w:t>debuffs</w:t>
-      </w:r>
-      <w:proofErr w:type="spellEnd"/>
-      <w:r>
-        <w:rPr>
-          <w:rFonts w:ascii="Times New Roman" w:eastAsia="Times New Roman" w:hAnsi="Times New Roman" w:cs="Times New Roman"/>
-          <w:color w:val="000000"/>
-          <w:sz w:val="24"/>
-          <w:szCs w:val="24"/>
-        </w:rPr>
-        <w:t xml:space="preserve"> Pablo in some way.</w:t>
-      </w:r>
-    </w:p>
-    <w:p>
-      <w:pPr>
-        <w:numPr>
-          <w:ilvl w:val="1"/>
-          <w:numId w:val="20"/>
-        </w:numPr>
-        <w:spacing w:after="0" w:line="240" w:lineRule="auto"/>
-        <w:textAlignment w:val="baseline"/>
-        <w:rPr>
-          <w:rFonts w:ascii="Times New Roman" w:eastAsia="Times New Roman" w:hAnsi="Times New Roman" w:cs="Times New Roman"/>
-          <w:color w:val="000000"/>
-          <w:sz w:val="24"/>
-          <w:szCs w:val="24"/>
-        </w:rPr>
-      </w:pPr>
-      <w:r>
-        <w:rPr>
-          <w:rFonts w:ascii="Times New Roman" w:eastAsia="Times New Roman" w:hAnsi="Times New Roman" w:cs="Times New Roman"/>
-          <w:color w:val="000000"/>
-          <w:sz w:val="24"/>
-          <w:szCs w:val="24"/>
-        </w:rPr>
-        <w:t>Damage, health, and cooldown scale particularly well.</w:t>
-      </w:r>
-    </w:p>
-    <w:p>
-      <w:pPr>
-        <w:spacing w:after="0" w:line="240" w:lineRule="auto"/>
-        <w:rPr>
-          <w:rFonts w:ascii="Times New Roman" w:eastAsia="Times New Roman" w:hAnsi="Times New Roman" w:cs="Times New Roman"/>
-          <w:sz w:val="24"/>
-          <w:szCs w:val="24"/>
-        </w:rPr>
-      </w:pPr>
-      <w:r>
-        <w:rPr>
-          <w:rFonts w:ascii="Times New Roman" w:eastAsia="Times New Roman" w:hAnsi="Times New Roman" w:cs="Times New Roman"/>
-          <w:color w:val="000000"/>
-          <w:sz w:val="24"/>
-          <w:szCs w:val="24"/>
-        </w:rPr>
-        <w:t>Bosses</w:t>
-      </w:r>
-    </w:p>
-    <w:p>
-      <w:pPr>
-        <w:numPr>
-          <w:ilvl w:val="0"/>
-          <w:numId w:val="21"/>
-        </w:numPr>
-        <w:spacing w:after="0" w:line="240" w:lineRule="auto"/>
-        <w:textAlignment w:val="baseline"/>
-        <w:rPr>
-          <w:rFonts w:ascii="Times New Roman" w:eastAsia="Times New Roman" w:hAnsi="Times New Roman" w:cs="Times New Roman"/>
-          <w:color w:val="000000"/>
-          <w:sz w:val="24"/>
-          <w:szCs w:val="24"/>
-        </w:rPr>
-      </w:pPr>
-      <w:r>
-        <w:rPr>
-          <w:rFonts w:ascii="Times New Roman" w:eastAsia="Times New Roman" w:hAnsi="Times New Roman" w:cs="Times New Roman"/>
-          <w:color w:val="000000"/>
-          <w:sz w:val="24"/>
-          <w:szCs w:val="24"/>
-        </w:rPr>
-        <w:t>Paco The Clown</w:t>
-      </w:r>
     </w:p>
     <w:p>
       <w:pPr>
@@ -2071,127 +2306,7 @@
           <w:sz w:val="24"/>
           <w:szCs w:val="24"/>
         </w:rPr>
-        <w:t>The first boss of the game. Pablo hates clowns. He thinks they are stupid.</w:t>
-      </w:r>
-    </w:p>
-    <w:p>
-      <w:pPr>
-        <w:numPr>
-          <w:ilvl w:val="0"/>
-          <w:numId w:val="21"/>
-        </w:numPr>
-        <w:spacing w:after="0" w:line="240" w:lineRule="auto"/>
-        <w:textAlignment w:val="baseline"/>
-        <w:rPr>
-          <w:rFonts w:ascii="Times New Roman" w:eastAsia="Times New Roman" w:hAnsi="Times New Roman" w:cs="Times New Roman"/>
-          <w:color w:val="000000"/>
-          <w:sz w:val="24"/>
-          <w:szCs w:val="24"/>
-        </w:rPr>
-      </w:pPr>
-      <w:r>
-        <w:rPr>
-          <w:rFonts w:ascii="Times New Roman" w:eastAsia="Times New Roman" w:hAnsi="Times New Roman" w:cs="Times New Roman"/>
-          <w:color w:val="000000"/>
-          <w:sz w:val="24"/>
-          <w:szCs w:val="24"/>
-        </w:rPr>
-        <w:t>Dr. Dentist</w:t>
-      </w:r>
-    </w:p>
-    <w:p>
-      <w:pPr>
-        <w:numPr>
-          <w:ilvl w:val="1"/>
-          <w:numId w:val="21"/>
-        </w:numPr>
-        <w:spacing w:after="0" w:line="240" w:lineRule="auto"/>
-        <w:textAlignment w:val="baseline"/>
-        <w:rPr>
-          <w:rFonts w:ascii="Times New Roman" w:eastAsia="Times New Roman" w:hAnsi="Times New Roman" w:cs="Times New Roman"/>
-          <w:color w:val="000000"/>
-          <w:sz w:val="24"/>
-          <w:szCs w:val="24"/>
-        </w:rPr>
-      </w:pPr>
-      <w:r>
-        <w:rPr>
-          <w:rFonts w:ascii="Times New Roman" w:eastAsia="Times New Roman" w:hAnsi="Times New Roman" w:cs="Times New Roman"/>
-          <w:color w:val="000000"/>
-          <w:sz w:val="24"/>
-          <w:szCs w:val="24"/>
-        </w:rPr>
-        <w:t>The second boss of the game. A horrifying entity that represents shots from the  doctor and visits to the dentist. Expect a lot of drills and needles.</w:t>
-      </w:r>
-    </w:p>
-    <w:p>
-      <w:pPr>
-        <w:numPr>
-          <w:ilvl w:val="0"/>
-          <w:numId w:val="21"/>
-        </w:numPr>
-        <w:spacing w:after="0" w:line="240" w:lineRule="auto"/>
-        <w:textAlignment w:val="baseline"/>
-        <w:rPr>
-          <w:rFonts w:ascii="Times New Roman" w:eastAsia="Times New Roman" w:hAnsi="Times New Roman" w:cs="Times New Roman"/>
-          <w:color w:val="000000"/>
-          <w:sz w:val="24"/>
-          <w:szCs w:val="24"/>
-        </w:rPr>
-      </w:pPr>
-      <w:r>
-        <w:rPr>
-          <w:rFonts w:ascii="Times New Roman" w:eastAsia="Times New Roman" w:hAnsi="Times New Roman" w:cs="Times New Roman"/>
-          <w:color w:val="000000"/>
-          <w:sz w:val="24"/>
-          <w:szCs w:val="24"/>
-        </w:rPr>
-        <w:t>Shadow Boss</w:t>
-      </w:r>
-    </w:p>
-    <w:p>
-      <w:pPr>
-        <w:numPr>
-          <w:ilvl w:val="1"/>
-          <w:numId w:val="21"/>
-        </w:numPr>
-        <w:spacing w:after="0" w:line="240" w:lineRule="auto"/>
-        <w:textAlignment w:val="baseline"/>
-        <w:rPr>
-          <w:rFonts w:ascii="Times New Roman" w:eastAsia="Times New Roman" w:hAnsi="Times New Roman" w:cs="Times New Roman"/>
-          <w:color w:val="000000"/>
-          <w:sz w:val="24"/>
-          <w:szCs w:val="24"/>
-        </w:rPr>
-      </w:pPr>
-      <w:r>
-        <w:rPr>
-          <w:rFonts w:ascii="Times New Roman" w:eastAsia="Times New Roman" w:hAnsi="Times New Roman" w:cs="Times New Roman"/>
-          <w:color w:val="000000"/>
-          <w:sz w:val="24"/>
-          <w:szCs w:val="24"/>
-        </w:rPr>
-        <w:t xml:space="preserve">Final boss of the game. What’s </w:t>
-      </w:r>
-      <w:proofErr w:type="gramStart"/>
-      <w:r>
-        <w:rPr>
-          <w:rFonts w:ascii="Times New Roman" w:eastAsia="Times New Roman" w:hAnsi="Times New Roman" w:cs="Times New Roman"/>
-          <w:color w:val="000000"/>
-          <w:sz w:val="24"/>
-          <w:szCs w:val="24"/>
-        </w:rPr>
-        <w:t>more evil</w:t>
-      </w:r>
-      <w:proofErr w:type="gramEnd"/>
-      <w:r>
-        <w:rPr>
-          <w:rFonts w:ascii="Times New Roman" w:eastAsia="Times New Roman" w:hAnsi="Times New Roman" w:cs="Times New Roman"/>
-          <w:color w:val="000000"/>
-          <w:sz w:val="24"/>
-          <w:szCs w:val="24"/>
-        </w:rPr>
-        <w:t xml:space="preserve"> than darkness itself? Try not to encounter it too close to when the streetlights come on, as it scales strongly with sun height. </w:t>
+        <w:t>Final boss of the game. What’s more evil than darkness itself? Try not to encounter it too close to when the streetlights come on, as it scales strongly with sun height. </w:t>
       </w:r>
     </w:p>
     <w:p>
@@ -2879,27 +2994,7 @@
           <w:sz w:val="24"/>
           <w:szCs w:val="24"/>
         </w:rPr>
-        <w:t xml:space="preserve">We wanted to go with a simple, cell shaded style </w:t>
-      </w:r>
-      <w:proofErr w:type="gramStart"/>
-      <w:r>
-        <w:rPr>
-          <w:rFonts w:ascii="Times New Roman" w:eastAsia="Times New Roman" w:hAnsi="Times New Roman" w:cs="Times New Roman"/>
-          <w:color w:val="000000"/>
-          <w:sz w:val="24"/>
-          <w:szCs w:val="24"/>
-        </w:rPr>
-        <w:t>similar to</w:t>
-      </w:r>
-      <w:proofErr w:type="gramEnd"/>
-      <w:r>
-        <w:rPr>
-          <w:rFonts w:ascii="Times New Roman" w:eastAsia="Times New Roman" w:hAnsi="Times New Roman" w:cs="Times New Roman"/>
-          <w:color w:val="000000"/>
-          <w:sz w:val="24"/>
-          <w:szCs w:val="24"/>
-        </w:rPr>
-        <w:t xml:space="preserve"> Risk of Rain 2 and Breath of the Wild. One that is pleasing to look at while not being too complicated in nature. Although the design features use of lower polygon models, we are not looking towards the direction of the low-poly aesthetic where hard edges are clearly defined and noticeable. The simplistic style matches the imaginative nature of an innocent boy fighting imaginary monsters.</w:t>
+        <w:t>We wanted to go with a simple, cell shaded style similar to Risk of Rain 2 and Breath of the Wild. One that is pleasing to look at while not being too complicated in nature. Although the design features use of lower polygon models, we are not looking towards the direction of the low-poly aesthetic where hard edges are clearly defined and noticeable. The simplistic style matches the imaginative nature of an innocent boy fighting imaginary monsters.</w:t>
       </w:r>
     </w:p>
     <w:p>
@@ -3094,25 +3189,14 @@
           <w:szCs w:val="24"/>
         </w:rPr>
       </w:pPr>
-      <w:proofErr w:type="spellStart"/>
-      <w:r>
-        <w:rPr>
-          <w:rFonts w:ascii="Times New Roman" w:eastAsia="Times New Roman" w:hAnsi="Times New Roman" w:cs="Times New Roman"/>
-          <w:color w:val="000000"/>
-          <w:sz w:val="24"/>
-          <w:szCs w:val="24"/>
-        </w:rPr>
-        <w:t>Wasd</w:t>
-      </w:r>
-      <w:proofErr w:type="spellEnd"/>
-      <w:r>
-        <w:rPr>
-          <w:rFonts w:ascii="Times New Roman" w:eastAsia="Times New Roman" w:hAnsi="Times New Roman" w:cs="Times New Roman"/>
-          <w:color w:val="000000"/>
-          <w:sz w:val="24"/>
-          <w:szCs w:val="24"/>
-        </w:rPr>
-        <w:t xml:space="preserve"> movement. Potentially keyboard movement</w:t>
+      <w:r>
+        <w:rPr>
+          <w:rFonts w:ascii="Times New Roman" w:eastAsia="Times New Roman" w:hAnsi="Times New Roman" w:cs="Times New Roman"/>
+          <w:color w:val="000000"/>
+          <w:sz w:val="24"/>
+          <w:szCs w:val="24"/>
+        </w:rPr>
+        <w:t>Wasd movement. Potentially keyboard movement</w:t>
       </w:r>
     </w:p>
     <w:p>

</xml_diff>